<commit_message>
srs updated and class diagram added
</commit_message>
<xml_diff>
--- a/Docs/Bakery Requirement Specification (SRS v1.2)(1).docx
+++ b/Docs/Bakery Requirement Specification (SRS v1.2)(1).docx
@@ -168,12 +168,12 @@
             <wp:extent cx="481013" cy="481013"/>
             <wp:effectExtent b="0" l="0" r="0" t="0"/>
             <wp:wrapNone/>
-            <wp:docPr id="1" name="image1.jpg"/>
+            <wp:docPr id="1" name="image2.jpg"/>
             <a:graphic>
               <a:graphicData uri="http://schemas.openxmlformats.org/drawingml/2006/picture">
                 <pic:pic>
                   <pic:nvPicPr>
-                    <pic:cNvPr id="0" name="image1.jpg"/>
+                    <pic:cNvPr id="0" name="image2.jpg"/>
                     <pic:cNvPicPr preferRelativeResize="0"/>
                   </pic:nvPicPr>
                   <pic:blipFill>
@@ -2630,702 +2630,19 @@
           <w:szCs w:val="36"/>
           <w:rtl w:val="0"/>
         </w:rPr>
-        <w:t xml:space="preserve"> Requirements</w:t>
+        <w:t xml:space="preserve"> </w:t>
       </w:r>
     </w:p>
     <w:p>
       <w:pPr>
         <w:spacing w:after="280" w:before="280" w:line="240" w:lineRule="auto"/>
-        <w:rPr>
-          <w:rFonts w:ascii="Helvetica Neue" w:cs="Helvetica Neue" w:eastAsia="Helvetica Neue" w:hAnsi="Helvetica Neue"/>
-          <w:b w:val="1"/>
-          <w:sz w:val="30"/>
-          <w:szCs w:val="30"/>
-        </w:rPr>
-      </w:pPr>
-      <w:r>
         <w:rPr>
           <w:rFonts w:ascii="Helvetica Neue" w:cs="Helvetica Neue" w:eastAsia="Helvetica Neue" w:hAnsi="Helvetica Neue"/>
           <w:b w:val="1"/>
           <w:sz w:val="36"/>
           <w:szCs w:val="36"/>
-          <w:rtl w:val="0"/>
-        </w:rPr>
-        <w:t xml:space="preserve">Functional requirements:-</w:t>
-      </w:r>
-      <w:r>
-        <w:rPr>
-          <w:rtl w:val="0"/>
-        </w:rPr>
-      </w:r>
-    </w:p>
-    <w:p>
-      <w:pPr>
-        <w:spacing w:after="240" w:line="240" w:lineRule="auto"/>
-        <w:ind w:left="0" w:firstLine="0"/>
-        <w:rPr>
-          <w:rFonts w:ascii="Helvetica Neue" w:cs="Helvetica Neue" w:eastAsia="Helvetica Neue" w:hAnsi="Helvetica Neue"/>
-          <w:b w:val="1"/>
-          <w:sz w:val="30"/>
-          <w:szCs w:val="30"/>
-        </w:rPr>
-      </w:pPr>
-      <w:r>
-        <w:rPr>
-          <w:rtl w:val="0"/>
-        </w:rPr>
-      </w:r>
-    </w:p>
-    <w:p>
-      <w:pPr>
-        <w:spacing w:after="240" w:line="240" w:lineRule="auto"/>
-        <w:ind w:left="0" w:firstLine="0"/>
-        <w:rPr>
-          <w:rFonts w:ascii="Helvetica Neue" w:cs="Helvetica Neue" w:eastAsia="Helvetica Neue" w:hAnsi="Helvetica Neue"/>
-          <w:sz w:val="30"/>
-          <w:szCs w:val="30"/>
-        </w:rPr>
-      </w:pPr>
-      <w:r>
-        <w:rPr>
-          <w:rFonts w:ascii="Helvetica Neue" w:cs="Helvetica Neue" w:eastAsia="Helvetica Neue" w:hAnsi="Helvetica Neue"/>
-          <w:b w:val="1"/>
-          <w:sz w:val="30"/>
-          <w:szCs w:val="30"/>
-          <w:rtl w:val="0"/>
-        </w:rPr>
-        <w:t xml:space="preserve">Customer:</w:t>
-      </w:r>
-      <w:r>
-        <w:rPr>
-          <w:rtl w:val="0"/>
-        </w:rPr>
-      </w:r>
-    </w:p>
-    <w:p>
-      <w:pPr>
-        <w:numPr>
-          <w:ilvl w:val="0"/>
-          <w:numId w:val="11"/>
-        </w:numPr>
-        <w:spacing w:after="0" w:afterAutospacing="0" w:line="240" w:lineRule="auto"/>
-        <w:ind w:left="720" w:hanging="360"/>
-      </w:pPr>
-      <w:r>
-        <w:rPr>
-          <w:rFonts w:ascii="Helvetica Neue" w:cs="Helvetica Neue" w:eastAsia="Helvetica Neue" w:hAnsi="Helvetica Neue"/>
-          <w:sz w:val="30"/>
-          <w:szCs w:val="30"/>
-          <w:rtl w:val="0"/>
-        </w:rPr>
-        <w:t xml:space="preserve">browse through various bakery products.</w:t>
-      </w:r>
-    </w:p>
-    <w:p>
-      <w:pPr>
-        <w:numPr>
-          <w:ilvl w:val="0"/>
-          <w:numId w:val="11"/>
-        </w:numPr>
-        <w:spacing w:after="0" w:afterAutospacing="0" w:line="240" w:lineRule="auto"/>
-        <w:ind w:left="720" w:hanging="360"/>
-      </w:pPr>
-      <w:r>
-        <w:rPr>
-          <w:rFonts w:ascii="Helvetica Neue" w:cs="Helvetica Neue" w:eastAsia="Helvetica Neue" w:hAnsi="Helvetica Neue"/>
-          <w:sz w:val="30"/>
-          <w:szCs w:val="30"/>
-          <w:rtl w:val="0"/>
-        </w:rPr>
-        <w:t xml:space="preserve">As a customer, I want to create an account to facilitate easier checkout for future orders.</w:t>
-      </w:r>
-    </w:p>
-    <w:p>
-      <w:pPr>
-        <w:numPr>
-          <w:ilvl w:val="0"/>
-          <w:numId w:val="11"/>
-        </w:numPr>
-        <w:spacing w:after="0" w:afterAutospacing="0" w:line="240" w:lineRule="auto"/>
-        <w:ind w:left="720" w:hanging="360"/>
-      </w:pPr>
-      <w:r>
-        <w:rPr>
-          <w:rFonts w:ascii="Helvetica Neue" w:cs="Helvetica Neue" w:eastAsia="Helvetica Neue" w:hAnsi="Helvetica Neue"/>
-          <w:sz w:val="30"/>
-          <w:szCs w:val="30"/>
-          <w:rtl w:val="0"/>
-        </w:rPr>
-        <w:t xml:space="preserve">As a customer, I want to be able to add items to my shopping cart.</w:t>
-      </w:r>
-    </w:p>
-    <w:p>
-      <w:pPr>
-        <w:numPr>
-          <w:ilvl w:val="0"/>
-          <w:numId w:val="11"/>
-        </w:numPr>
-        <w:spacing w:after="0" w:afterAutospacing="0" w:line="240" w:lineRule="auto"/>
-        <w:ind w:left="720" w:hanging="360"/>
-      </w:pPr>
-      <w:r>
-        <w:rPr>
-          <w:rFonts w:ascii="Helvetica Neue" w:cs="Helvetica Neue" w:eastAsia="Helvetica Neue" w:hAnsi="Helvetica Neue"/>
-          <w:sz w:val="30"/>
-          <w:szCs w:val="30"/>
-          <w:rtl w:val="0"/>
-        </w:rPr>
-        <w:t xml:space="preserve">As a customer, I want to view detailed information about each bakery product, including ingredients, price, and availability.</w:t>
-      </w:r>
-    </w:p>
-    <w:p>
-      <w:pPr>
-        <w:numPr>
-          <w:ilvl w:val="0"/>
-          <w:numId w:val="11"/>
-        </w:numPr>
-        <w:spacing w:after="240" w:line="240" w:lineRule="auto"/>
-        <w:ind w:left="720" w:hanging="360"/>
-      </w:pPr>
-      <w:r>
-        <w:rPr>
-          <w:rFonts w:ascii="Helvetica Neue" w:cs="Helvetica Neue" w:eastAsia="Helvetica Neue" w:hAnsi="Helvetica Neue"/>
-          <w:sz w:val="30"/>
-          <w:szCs w:val="30"/>
-          <w:rtl w:val="0"/>
-        </w:rPr>
-        <w:t xml:space="preserve">As a customer, I want to be able to place an order and choose a convenient delivery or pickup option.</w:t>
-      </w:r>
-    </w:p>
-    <w:p>
-      <w:pPr>
-        <w:spacing w:after="240" w:line="240" w:lineRule="auto"/>
-        <w:rPr>
-          <w:rFonts w:ascii="Helvetica Neue" w:cs="Helvetica Neue" w:eastAsia="Helvetica Neue" w:hAnsi="Helvetica Neue"/>
-          <w:b w:val="1"/>
-          <w:sz w:val="30"/>
-          <w:szCs w:val="30"/>
-        </w:rPr>
-      </w:pPr>
-      <w:r>
-        <w:rPr>
-          <w:rFonts w:ascii="Helvetica Neue" w:cs="Helvetica Neue" w:eastAsia="Helvetica Neue" w:hAnsi="Helvetica Neue"/>
-          <w:b w:val="1"/>
-          <w:sz w:val="30"/>
-          <w:szCs w:val="30"/>
-          <w:rtl w:val="0"/>
-        </w:rPr>
-        <w:t xml:space="preserve">Administrator:</w:t>
-      </w:r>
-    </w:p>
-    <w:p>
-      <w:pPr>
-        <w:numPr>
-          <w:ilvl w:val="0"/>
-          <w:numId w:val="12"/>
-        </w:numPr>
-        <w:spacing w:after="0" w:afterAutospacing="0" w:before="240" w:line="240" w:lineRule="auto"/>
-        <w:ind w:left="720" w:hanging="360"/>
-        <w:rPr>
-          <w:rFonts w:ascii="Helvetica Neue" w:cs="Helvetica Neue" w:eastAsia="Helvetica Neue" w:hAnsi="Helvetica Neue"/>
-          <w:sz w:val="30"/>
-          <w:szCs w:val="30"/>
-        </w:rPr>
-      </w:pPr>
-      <w:r>
-        <w:rPr>
-          <w:rFonts w:ascii="Helvetica Neue" w:cs="Helvetica Neue" w:eastAsia="Helvetica Neue" w:hAnsi="Helvetica Neue"/>
-          <w:sz w:val="30"/>
-          <w:szCs w:val="30"/>
-          <w:rtl w:val="0"/>
-        </w:rPr>
-        <w:t xml:space="preserve">As an administrator, I want to manage the bakery's product inventory, including adding new products, updating existing ones, and removing discontinued items.</w:t>
-      </w:r>
-    </w:p>
-    <w:p>
-      <w:pPr>
-        <w:numPr>
-          <w:ilvl w:val="0"/>
-          <w:numId w:val="12"/>
-        </w:numPr>
-        <w:spacing w:after="240" w:before="0" w:beforeAutospacing="0" w:line="240" w:lineRule="auto"/>
-        <w:ind w:left="720" w:hanging="360"/>
-        <w:rPr>
-          <w:rFonts w:ascii="Helvetica Neue" w:cs="Helvetica Neue" w:eastAsia="Helvetica Neue" w:hAnsi="Helvetica Neue"/>
-          <w:sz w:val="30"/>
-          <w:szCs w:val="30"/>
-        </w:rPr>
-      </w:pPr>
-      <w:r>
-        <w:rPr>
-          <w:rFonts w:ascii="Helvetica Neue" w:cs="Helvetica Neue" w:eastAsia="Helvetica Neue" w:hAnsi="Helvetica Neue"/>
-          <w:sz w:val="30"/>
-          <w:szCs w:val="30"/>
-          <w:rtl w:val="0"/>
-        </w:rPr>
-        <w:t xml:space="preserve">As an administrator, I want to manage user accounts, including creating new accounts, updating user information, and deactivating accounts if necessary.</w:t>
-      </w:r>
-    </w:p>
-    <w:p>
-      <w:pPr>
-        <w:spacing w:after="240" w:before="240" w:line="240" w:lineRule="auto"/>
-        <w:ind w:left="720" w:firstLine="0"/>
-        <w:rPr>
-          <w:rFonts w:ascii="Helvetica Neue" w:cs="Helvetica Neue" w:eastAsia="Helvetica Neue" w:hAnsi="Helvetica Neue"/>
-          <w:sz w:val="30"/>
-          <w:szCs w:val="30"/>
-        </w:rPr>
-      </w:pPr>
-      <w:r>
-        <w:rPr>
-          <w:rtl w:val="0"/>
-        </w:rPr>
-      </w:r>
-    </w:p>
-    <w:p>
-      <w:pPr>
-        <w:spacing w:after="240" w:before="240" w:line="240" w:lineRule="auto"/>
-        <w:rPr>
-          <w:rFonts w:ascii="Helvetica Neue" w:cs="Helvetica Neue" w:eastAsia="Helvetica Neue" w:hAnsi="Helvetica Neue"/>
-          <w:sz w:val="30"/>
-          <w:szCs w:val="30"/>
-        </w:rPr>
-      </w:pPr>
-      <w:r>
-        <w:rPr>
-          <w:rFonts w:ascii="Helvetica Neue" w:cs="Helvetica Neue" w:eastAsia="Helvetica Neue" w:hAnsi="Helvetica Neue"/>
-          <w:b w:val="1"/>
-          <w:sz w:val="30"/>
-          <w:szCs w:val="30"/>
-          <w:rtl w:val="0"/>
-        </w:rPr>
-        <w:t xml:space="preserve"> Non-Functional Requirements</w:t>
-      </w:r>
-      <w:r>
-        <w:rPr>
-          <w:rtl w:val="0"/>
-        </w:rPr>
-      </w:r>
-    </w:p>
-    <w:p>
-      <w:pPr>
-        <w:spacing w:after="240" w:before="240" w:line="240" w:lineRule="auto"/>
-        <w:rPr>
-          <w:rFonts w:ascii="Helvetica Neue" w:cs="Helvetica Neue" w:eastAsia="Helvetica Neue" w:hAnsi="Helvetica Neue"/>
-          <w:b w:val="1"/>
-          <w:sz w:val="30"/>
-          <w:szCs w:val="30"/>
-        </w:rPr>
-      </w:pPr>
-      <w:r>
-        <w:rPr>
-          <w:rFonts w:ascii="Helvetica Neue" w:cs="Helvetica Neue" w:eastAsia="Helvetica Neue" w:hAnsi="Helvetica Neue"/>
-          <w:b w:val="1"/>
-          <w:sz w:val="30"/>
-          <w:szCs w:val="30"/>
-          <w:rtl w:val="0"/>
-        </w:rPr>
-        <w:t xml:space="preserve"> Security</w:t>
-      </w:r>
-    </w:p>
-    <w:p>
-      <w:pPr>
-        <w:spacing w:after="240" w:before="240" w:line="240" w:lineRule="auto"/>
-        <w:rPr>
-          <w:rFonts w:ascii="Helvetica Neue" w:cs="Helvetica Neue" w:eastAsia="Helvetica Neue" w:hAnsi="Helvetica Neue"/>
-          <w:sz w:val="30"/>
-          <w:szCs w:val="30"/>
-        </w:rPr>
-      </w:pPr>
-      <w:r>
-        <w:rPr>
-          <w:rFonts w:ascii="Helvetica Neue" w:cs="Helvetica Neue" w:eastAsia="Helvetica Neue" w:hAnsi="Helvetica Neue"/>
-          <w:b w:val="1"/>
-          <w:sz w:val="30"/>
-          <w:szCs w:val="30"/>
-          <w:rtl w:val="0"/>
-        </w:rPr>
-        <w:t xml:space="preserve">Description:</w:t>
-      </w:r>
-      <w:r>
-        <w:rPr>
-          <w:rFonts w:ascii="Helvetica Neue" w:cs="Helvetica Neue" w:eastAsia="Helvetica Neue" w:hAnsi="Helvetica Neue"/>
-          <w:sz w:val="30"/>
-          <w:szCs w:val="30"/>
-          <w:rtl w:val="0"/>
-        </w:rPr>
-        <w:t xml:space="preserve"> The bakery website must prioritize security measures to protect user data and ensure safe transactions.</w:t>
-      </w:r>
-    </w:p>
-    <w:p>
-      <w:pPr>
-        <w:numPr>
-          <w:ilvl w:val="0"/>
-          <w:numId w:val="9"/>
-        </w:numPr>
-        <w:spacing w:after="240" w:before="240" w:line="240" w:lineRule="auto"/>
-        <w:ind w:left="720" w:hanging="360"/>
-        <w:rPr>
-          <w:rFonts w:ascii="Helvetica Neue" w:cs="Helvetica Neue" w:eastAsia="Helvetica Neue" w:hAnsi="Helvetica Neue"/>
-          <w:sz w:val="30"/>
-          <w:szCs w:val="30"/>
-        </w:rPr>
-      </w:pPr>
-      <w:r>
-        <w:rPr>
-          <w:rFonts w:ascii="Helvetica Neue" w:cs="Helvetica Neue" w:eastAsia="Helvetica Neue" w:hAnsi="Helvetica Neue"/>
-          <w:b w:val="1"/>
-          <w:sz w:val="30"/>
-          <w:szCs w:val="30"/>
-          <w:rtl w:val="0"/>
-        </w:rPr>
-        <w:t xml:space="preserve">Measurable Requirement:</w:t>
-      </w:r>
-      <w:r>
-        <w:rPr>
-          <w:rFonts w:ascii="Helvetica Neue" w:cs="Helvetica Neue" w:eastAsia="Helvetica Neue" w:hAnsi="Helvetica Neue"/>
-          <w:sz w:val="30"/>
-          <w:szCs w:val="30"/>
-          <w:rtl w:val="0"/>
-        </w:rPr>
-        <w:t xml:space="preserve"> The website must utilize SSL (Secure Sockets Layer) certification to encrypt data transmissions, providing a secure browsing experience for users.</w:t>
-      </w:r>
-    </w:p>
-    <w:p>
-      <w:pPr>
-        <w:spacing w:after="240" w:before="240" w:line="240" w:lineRule="auto"/>
-        <w:rPr>
-          <w:rFonts w:ascii="Helvetica Neue" w:cs="Helvetica Neue" w:eastAsia="Helvetica Neue" w:hAnsi="Helvetica Neue"/>
-          <w:b w:val="1"/>
-          <w:sz w:val="30"/>
-          <w:szCs w:val="30"/>
-        </w:rPr>
-      </w:pPr>
-      <w:r>
-        <w:rPr>
-          <w:rFonts w:ascii="Helvetica Neue" w:cs="Helvetica Neue" w:eastAsia="Helvetica Neue" w:hAnsi="Helvetica Neue"/>
-          <w:b w:val="1"/>
-          <w:sz w:val="30"/>
-          <w:szCs w:val="30"/>
-          <w:rtl w:val="0"/>
-        </w:rPr>
-        <w:t xml:space="preserve">Performance</w:t>
-      </w:r>
-    </w:p>
-    <w:p>
-      <w:pPr>
-        <w:spacing w:after="240" w:before="240" w:line="240" w:lineRule="auto"/>
-        <w:rPr>
-          <w:rFonts w:ascii="Helvetica Neue" w:cs="Helvetica Neue" w:eastAsia="Helvetica Neue" w:hAnsi="Helvetica Neue"/>
-          <w:sz w:val="30"/>
-          <w:szCs w:val="30"/>
-        </w:rPr>
-      </w:pPr>
-      <w:r>
-        <w:rPr>
-          <w:rFonts w:ascii="Helvetica Neue" w:cs="Helvetica Neue" w:eastAsia="Helvetica Neue" w:hAnsi="Helvetica Neue"/>
-          <w:b w:val="1"/>
-          <w:sz w:val="30"/>
-          <w:szCs w:val="30"/>
-          <w:rtl w:val="0"/>
-        </w:rPr>
-        <w:t xml:space="preserve">Description:</w:t>
-      </w:r>
-      <w:r>
-        <w:rPr>
-          <w:rFonts w:ascii="Helvetica Neue" w:cs="Helvetica Neue" w:eastAsia="Helvetica Neue" w:hAnsi="Helvetica Neue"/>
-          <w:sz w:val="30"/>
-          <w:szCs w:val="30"/>
-          <w:rtl w:val="0"/>
-        </w:rPr>
-        <w:t xml:space="preserve"> The bakery website must deliver consistent performance to meet user expectations and maintain satisfaction.</w:t>
-      </w:r>
-    </w:p>
-    <w:p>
-      <w:pPr>
-        <w:numPr>
-          <w:ilvl w:val="0"/>
-          <w:numId w:val="6"/>
-        </w:numPr>
-        <w:spacing w:after="0" w:afterAutospacing="0" w:before="240" w:line="240" w:lineRule="auto"/>
-        <w:ind w:left="720" w:hanging="360"/>
-        <w:rPr>
-          <w:rFonts w:ascii="Helvetica Neue" w:cs="Helvetica Neue" w:eastAsia="Helvetica Neue" w:hAnsi="Helvetica Neue"/>
-          <w:sz w:val="30"/>
-          <w:szCs w:val="30"/>
-        </w:rPr>
-      </w:pPr>
-      <w:r>
-        <w:rPr>
-          <w:rFonts w:ascii="Helvetica Neue" w:cs="Helvetica Neue" w:eastAsia="Helvetica Neue" w:hAnsi="Helvetica Neue"/>
-          <w:b w:val="1"/>
-          <w:sz w:val="30"/>
-          <w:szCs w:val="30"/>
-          <w:rtl w:val="0"/>
-        </w:rPr>
-        <w:t xml:space="preserve">Measurable Requirement:</w:t>
-      </w:r>
-    </w:p>
-    <w:p>
-      <w:pPr>
-        <w:numPr>
-          <w:ilvl w:val="1"/>
-          <w:numId w:val="6"/>
-        </w:numPr>
-        <w:spacing w:after="0" w:afterAutospacing="0" w:before="0" w:beforeAutospacing="0" w:line="240" w:lineRule="auto"/>
-        <w:ind w:left="1440" w:hanging="360"/>
-        <w:rPr>
-          <w:rFonts w:ascii="Helvetica Neue" w:cs="Helvetica Neue" w:eastAsia="Helvetica Neue" w:hAnsi="Helvetica Neue"/>
-          <w:sz w:val="30"/>
-          <w:szCs w:val="30"/>
-        </w:rPr>
-      </w:pPr>
-      <w:r>
-        <w:rPr>
-          <w:rFonts w:ascii="Helvetica Neue" w:cs="Helvetica Neue" w:eastAsia="Helvetica Neue" w:hAnsi="Helvetica Neue"/>
-          <w:b w:val="1"/>
-          <w:sz w:val="30"/>
-          <w:szCs w:val="30"/>
-          <w:rtl w:val="0"/>
-        </w:rPr>
-        <w:t xml:space="preserve">Uptime:</w:t>
-      </w:r>
-      <w:r>
-        <w:rPr>
-          <w:rFonts w:ascii="Helvetica Neue" w:cs="Helvetica Neue" w:eastAsia="Helvetica Neue" w:hAnsi="Helvetica Neue"/>
-          <w:sz w:val="30"/>
-          <w:szCs w:val="30"/>
-          <w:rtl w:val="0"/>
-        </w:rPr>
-        <w:t xml:space="preserve"> The website must maintain at least 99% uptime, ensuring minimal downtime for users to access services.</w:t>
-      </w:r>
-    </w:p>
-    <w:p>
-      <w:pPr>
-        <w:numPr>
-          <w:ilvl w:val="1"/>
-          <w:numId w:val="6"/>
-        </w:numPr>
-        <w:spacing w:after="240" w:before="0" w:beforeAutospacing="0" w:line="240" w:lineRule="auto"/>
-        <w:ind w:left="1440" w:hanging="360"/>
-        <w:rPr>
-          <w:rFonts w:ascii="Helvetica Neue" w:cs="Helvetica Neue" w:eastAsia="Helvetica Neue" w:hAnsi="Helvetica Neue"/>
-          <w:sz w:val="30"/>
-          <w:szCs w:val="30"/>
-        </w:rPr>
-      </w:pPr>
-      <w:r>
-        <w:rPr>
-          <w:rFonts w:ascii="Helvetica Neue" w:cs="Helvetica Neue" w:eastAsia="Helvetica Neue" w:hAnsi="Helvetica Neue"/>
-          <w:b w:val="1"/>
-          <w:sz w:val="30"/>
-          <w:szCs w:val="30"/>
-          <w:rtl w:val="0"/>
-        </w:rPr>
-        <w:t xml:space="preserve">Response Time:</w:t>
-      </w:r>
-      <w:r>
-        <w:rPr>
-          <w:rFonts w:ascii="Helvetica Neue" w:cs="Helvetica Neue" w:eastAsia="Helvetica Neue" w:hAnsi="Helvetica Neue"/>
-          <w:sz w:val="30"/>
-          <w:szCs w:val="30"/>
-          <w:rtl w:val="0"/>
-        </w:rPr>
-        <w:t xml:space="preserve"> The average page load time should not exceed [specified time], ensuring a responsive browsing experience for users across different devices and network conditions.</w:t>
-      </w:r>
-    </w:p>
-    <w:p>
-      <w:pPr>
-        <w:spacing w:after="240" w:before="240" w:line="240" w:lineRule="auto"/>
-        <w:rPr>
-          <w:rFonts w:ascii="Helvetica Neue" w:cs="Helvetica Neue" w:eastAsia="Helvetica Neue" w:hAnsi="Helvetica Neue"/>
-          <w:b w:val="1"/>
-          <w:sz w:val="30"/>
-          <w:szCs w:val="30"/>
-        </w:rPr>
-      </w:pPr>
-      <w:r>
-        <w:rPr>
-          <w:rFonts w:ascii="Helvetica Neue" w:cs="Helvetica Neue" w:eastAsia="Helvetica Neue" w:hAnsi="Helvetica Neue"/>
-          <w:b w:val="1"/>
-          <w:sz w:val="30"/>
-          <w:szCs w:val="30"/>
-          <w:rtl w:val="0"/>
-        </w:rPr>
-        <w:t xml:space="preserve"> Maintainability</w:t>
-      </w:r>
-    </w:p>
-    <w:p>
-      <w:pPr>
-        <w:spacing w:after="240" w:before="240" w:line="240" w:lineRule="auto"/>
-        <w:rPr>
-          <w:rFonts w:ascii="Helvetica Neue" w:cs="Helvetica Neue" w:eastAsia="Helvetica Neue" w:hAnsi="Helvetica Neue"/>
-          <w:sz w:val="30"/>
-          <w:szCs w:val="30"/>
-        </w:rPr>
-      </w:pPr>
-      <w:r>
-        <w:rPr>
-          <w:rFonts w:ascii="Helvetica Neue" w:cs="Helvetica Neue" w:eastAsia="Helvetica Neue" w:hAnsi="Helvetica Neue"/>
-          <w:b w:val="1"/>
-          <w:sz w:val="30"/>
-          <w:szCs w:val="30"/>
-          <w:rtl w:val="0"/>
-        </w:rPr>
-        <w:t xml:space="preserve">Description:</w:t>
-      </w:r>
-      <w:r>
-        <w:rPr>
-          <w:rFonts w:ascii="Helvetica Neue" w:cs="Helvetica Neue" w:eastAsia="Helvetica Neue" w:hAnsi="Helvetica Neue"/>
-          <w:sz w:val="30"/>
-          <w:szCs w:val="30"/>
-          <w:rtl w:val="0"/>
-        </w:rPr>
-        <w:t xml:space="preserve"> The bakery website must be designed and developed in a way that facilitates easy maintenance and updates.</w:t>
-      </w:r>
-    </w:p>
-    <w:p>
-      <w:pPr>
-        <w:numPr>
-          <w:ilvl w:val="0"/>
-          <w:numId w:val="2"/>
-        </w:numPr>
-        <w:spacing w:after="0" w:afterAutospacing="0" w:before="240" w:line="240" w:lineRule="auto"/>
-        <w:ind w:left="720" w:hanging="360"/>
-        <w:rPr>
-          <w:rFonts w:ascii="Helvetica Neue" w:cs="Helvetica Neue" w:eastAsia="Helvetica Neue" w:hAnsi="Helvetica Neue"/>
-          <w:sz w:val="30"/>
-          <w:szCs w:val="30"/>
-        </w:rPr>
-      </w:pPr>
-      <w:r>
-        <w:rPr>
-          <w:rFonts w:ascii="Helvetica Neue" w:cs="Helvetica Neue" w:eastAsia="Helvetica Neue" w:hAnsi="Helvetica Neue"/>
-          <w:b w:val="1"/>
-          <w:sz w:val="30"/>
-          <w:szCs w:val="30"/>
-          <w:rtl w:val="0"/>
-        </w:rPr>
-        <w:t xml:space="preserve">Measurable Requirement:</w:t>
-      </w:r>
-    </w:p>
-    <w:p>
-      <w:pPr>
-        <w:numPr>
-          <w:ilvl w:val="1"/>
-          <w:numId w:val="2"/>
-        </w:numPr>
-        <w:spacing w:after="0" w:afterAutospacing="0" w:before="0" w:beforeAutospacing="0" w:line="240" w:lineRule="auto"/>
-        <w:ind w:left="1440" w:hanging="360"/>
-        <w:rPr>
-          <w:rFonts w:ascii="Helvetica Neue" w:cs="Helvetica Neue" w:eastAsia="Helvetica Neue" w:hAnsi="Helvetica Neue"/>
-          <w:sz w:val="30"/>
-          <w:szCs w:val="30"/>
-        </w:rPr>
-      </w:pPr>
-      <w:r>
-        <w:rPr>
-          <w:rFonts w:ascii="Helvetica Neue" w:cs="Helvetica Neue" w:eastAsia="Helvetica Neue" w:hAnsi="Helvetica Neue"/>
-          <w:b w:val="1"/>
-          <w:sz w:val="30"/>
-          <w:szCs w:val="30"/>
-          <w:rtl w:val="0"/>
-        </w:rPr>
-        <w:t xml:space="preserve">Regular Updates:</w:t>
-      </w:r>
-      <w:r>
-        <w:rPr>
-          <w:rFonts w:ascii="Helvetica Neue" w:cs="Helvetica Neue" w:eastAsia="Helvetica Neue" w:hAnsi="Helvetica Neue"/>
-          <w:sz w:val="30"/>
-          <w:szCs w:val="30"/>
-          <w:rtl w:val="0"/>
-        </w:rPr>
-        <w:t xml:space="preserve"> The website must undergo regular maintenance updates to address security vulnerabilities, optimize performance, and introduce new features or improvements.</w:t>
-      </w:r>
-    </w:p>
-    <w:p>
-      <w:pPr>
-        <w:numPr>
-          <w:ilvl w:val="1"/>
-          <w:numId w:val="2"/>
-        </w:numPr>
-        <w:spacing w:after="240" w:before="0" w:beforeAutospacing="0" w:line="240" w:lineRule="auto"/>
-        <w:ind w:left="1440" w:hanging="360"/>
-        <w:rPr>
-          <w:rFonts w:ascii="Helvetica Neue" w:cs="Helvetica Neue" w:eastAsia="Helvetica Neue" w:hAnsi="Helvetica Neue"/>
-          <w:sz w:val="30"/>
-          <w:szCs w:val="30"/>
-        </w:rPr>
-      </w:pPr>
-      <w:r>
-        <w:rPr>
-          <w:rFonts w:ascii="Helvetica Neue" w:cs="Helvetica Neue" w:eastAsia="Helvetica Neue" w:hAnsi="Helvetica Neue"/>
-          <w:b w:val="1"/>
-          <w:sz w:val="30"/>
-          <w:szCs w:val="30"/>
-          <w:rtl w:val="0"/>
-        </w:rPr>
-        <w:t xml:space="preserve">Documentation:</w:t>
-      </w:r>
-      <w:r>
-        <w:rPr>
-          <w:rFonts w:ascii="Helvetica Neue" w:cs="Helvetica Neue" w:eastAsia="Helvetica Neue" w:hAnsi="Helvetica Neue"/>
-          <w:sz w:val="30"/>
-          <w:szCs w:val="30"/>
-          <w:rtl w:val="0"/>
-        </w:rPr>
-        <w:t xml:space="preserve"> Comprehensive documentation outlining the website's architecture, codebase, and operational procedures must be maintained to aid future development and troubleshooting efforts.</w:t>
-      </w:r>
-    </w:p>
-    <w:p>
-      <w:pPr>
-        <w:spacing w:after="240" w:before="240" w:line="240" w:lineRule="auto"/>
-        <w:rPr>
-          <w:rFonts w:ascii="Helvetica Neue" w:cs="Helvetica Neue" w:eastAsia="Helvetica Neue" w:hAnsi="Helvetica Neue"/>
-          <w:sz w:val="30"/>
-          <w:szCs w:val="30"/>
-        </w:rPr>
-      </w:pPr>
-      <w:r>
-        <w:rPr>
-          <w:rtl w:val="0"/>
-        </w:rPr>
-      </w:r>
-    </w:p>
-    <w:p>
-      <w:pPr>
-        <w:spacing w:after="240" w:before="240" w:line="240" w:lineRule="auto"/>
-        <w:rPr>
-          <w:rFonts w:ascii="Helvetica Neue" w:cs="Helvetica Neue" w:eastAsia="Helvetica Neue" w:hAnsi="Helvetica Neue"/>
-          <w:sz w:val="30"/>
-          <w:szCs w:val="30"/>
-        </w:rPr>
-      </w:pPr>
-      <w:r>
-        <w:rPr>
-          <w:rtl w:val="0"/>
-        </w:rPr>
-      </w:r>
-    </w:p>
-    <w:p>
-      <w:pPr>
-        <w:spacing w:after="240" w:before="240" w:line="240" w:lineRule="auto"/>
-        <w:rPr>
-          <w:rFonts w:ascii="Helvetica Neue" w:cs="Helvetica Neue" w:eastAsia="Helvetica Neue" w:hAnsi="Helvetica Neue"/>
-          <w:sz w:val="30"/>
-          <w:szCs w:val="30"/>
-        </w:rPr>
-      </w:pPr>
-      <w:r>
-        <w:rPr>
-          <w:rFonts w:ascii="Helvetica Neue" w:cs="Helvetica Neue" w:eastAsia="Helvetica Neue" w:hAnsi="Helvetica Neue"/>
-          <w:b w:val="1"/>
-          <w:sz w:val="30"/>
-          <w:szCs w:val="30"/>
-          <w:rtl w:val="0"/>
-        </w:rPr>
-        <w:t xml:space="preserve">4.1Use Case diagram :-</w:t>
-      </w:r>
+        </w:rPr>
+      </w:pPr>
       <w:r>
         <w:rPr>
           <w:rtl w:val="0"/>
@@ -3338,26 +2655,64 @@
         <w:rPr>
           <w:rFonts w:ascii="Helvetica Neue" w:cs="Helvetica Neue" w:eastAsia="Helvetica Neue" w:hAnsi="Helvetica Neue"/>
           <w:b w:val="1"/>
-          <w:sz w:val="30"/>
-          <w:szCs w:val="30"/>
-        </w:rPr>
-      </w:pPr>
-      <w:r>
-        <w:rPr>
-          <w:rFonts w:ascii="Helvetica Neue" w:cs="Helvetica Neue" w:eastAsia="Helvetica Neue" w:hAnsi="Helvetica Neue"/>
-          <w:sz w:val="30"/>
-          <w:szCs w:val="30"/>
+          <w:sz w:val="36"/>
+          <w:szCs w:val="36"/>
+        </w:rPr>
+      </w:pPr>
+      <w:r>
+        <w:rPr>
+          <w:rtl w:val="0"/>
+        </w:rPr>
+      </w:r>
+    </w:p>
+    <w:p>
+      <w:pPr>
+        <w:spacing w:after="280" w:before="280" w:line="240" w:lineRule="auto"/>
+        <w:rPr>
+          <w:rFonts w:ascii="Helvetica Neue" w:cs="Helvetica Neue" w:eastAsia="Helvetica Neue" w:hAnsi="Helvetica Neue"/>
+          <w:b w:val="1"/>
+          <w:sz w:val="36"/>
+          <w:szCs w:val="36"/>
+        </w:rPr>
+      </w:pPr>
+      <w:r>
+        <w:rPr>
+          <w:rFonts w:ascii="Helvetica Neue" w:cs="Helvetica Neue" w:eastAsia="Helvetica Neue" w:hAnsi="Helvetica Neue"/>
+          <w:b w:val="1"/>
+          <w:sz w:val="36"/>
+          <w:szCs w:val="36"/>
+          <w:rtl w:val="0"/>
+        </w:rPr>
+        <w:t xml:space="preserve">Class Diagram:-</w:t>
+      </w:r>
+    </w:p>
+    <w:p>
+      <w:pPr>
+        <w:spacing w:after="280" w:before="280" w:line="240" w:lineRule="auto"/>
+        <w:rPr>
+          <w:rFonts w:ascii="Helvetica Neue" w:cs="Helvetica Neue" w:eastAsia="Helvetica Neue" w:hAnsi="Helvetica Neue"/>
+          <w:b w:val="1"/>
+          <w:sz w:val="36"/>
+          <w:szCs w:val="36"/>
+        </w:rPr>
+      </w:pPr>
+      <w:r>
+        <w:rPr>
+          <w:rFonts w:ascii="Helvetica Neue" w:cs="Helvetica Neue" w:eastAsia="Helvetica Neue" w:hAnsi="Helvetica Neue"/>
+          <w:b w:val="1"/>
+          <w:sz w:val="36"/>
+          <w:szCs w:val="36"/>
         </w:rPr>
         <w:drawing>
           <wp:inline distB="114300" distT="114300" distL="114300" distR="114300">
-            <wp:extent cx="3824288" cy="6029325"/>
+            <wp:extent cx="6029325" cy="5195305"/>
             <wp:effectExtent b="0" l="0" r="0" t="0"/>
-            <wp:docPr id="2" name="image2.png"/>
+            <wp:docPr id="2" name="image1.png"/>
             <a:graphic>
               <a:graphicData uri="http://schemas.openxmlformats.org/drawingml/2006/picture">
                 <pic:pic>
                   <pic:nvPicPr>
-                    <pic:cNvPr id="0" name="image2.png"/>
+                    <pic:cNvPr id="0" name="image1.png"/>
                     <pic:cNvPicPr preferRelativeResize="0"/>
                   </pic:nvPicPr>
                   <pic:blipFill>
@@ -3370,7 +2725,1286 @@
                   <pic:spPr>
                     <a:xfrm>
                       <a:off x="0" y="0"/>
-                      <a:ext cx="3824288" cy="6029325"/>
+                      <a:ext cx="6029325" cy="5195305"/>
+                    </a:xfrm>
+                    <a:prstGeom prst="rect"/>
+                    <a:ln/>
+                  </pic:spPr>
+                </pic:pic>
+              </a:graphicData>
+            </a:graphic>
+          </wp:inline>
+        </w:drawing>
+      </w:r>
+      <w:r>
+        <w:rPr>
+          <w:rtl w:val="0"/>
+        </w:rPr>
+      </w:r>
+    </w:p>
+    <w:p>
+      <w:pPr>
+        <w:spacing w:after="280" w:before="280" w:line="240" w:lineRule="auto"/>
+        <w:rPr>
+          <w:rFonts w:ascii="Helvetica Neue" w:cs="Helvetica Neue" w:eastAsia="Helvetica Neue" w:hAnsi="Helvetica Neue"/>
+          <w:b w:val="1"/>
+          <w:sz w:val="36"/>
+          <w:szCs w:val="36"/>
+        </w:rPr>
+      </w:pPr>
+      <w:r>
+        <w:rPr>
+          <w:rFonts w:ascii="Helvetica Neue" w:cs="Helvetica Neue" w:eastAsia="Helvetica Neue" w:hAnsi="Helvetica Neue"/>
+          <w:b w:val="1"/>
+          <w:sz w:val="36"/>
+          <w:szCs w:val="36"/>
+          <w:rtl w:val="0"/>
+        </w:rPr>
+        <w:t xml:space="preserve">The class diagram consists of the following classes and their properties:</w:t>
+      </w:r>
+    </w:p>
+    <w:p>
+      <w:pPr>
+        <w:spacing w:after="280" w:before="280" w:line="240" w:lineRule="auto"/>
+        <w:rPr>
+          <w:rFonts w:ascii="Helvetica Neue" w:cs="Helvetica Neue" w:eastAsia="Helvetica Neue" w:hAnsi="Helvetica Neue"/>
+          <w:b w:val="1"/>
+          <w:sz w:val="36"/>
+          <w:szCs w:val="36"/>
+        </w:rPr>
+      </w:pPr>
+      <w:r>
+        <w:rPr>
+          <w:rtl w:val="0"/>
+        </w:rPr>
+      </w:r>
+    </w:p>
+    <w:p>
+      <w:pPr>
+        <w:spacing w:after="280" w:before="280" w:line="240" w:lineRule="auto"/>
+        <w:rPr>
+          <w:rFonts w:ascii="Helvetica Neue" w:cs="Helvetica Neue" w:eastAsia="Helvetica Neue" w:hAnsi="Helvetica Neue"/>
+          <w:sz w:val="36"/>
+          <w:szCs w:val="36"/>
+        </w:rPr>
+      </w:pPr>
+      <w:r>
+        <w:rPr>
+          <w:rFonts w:ascii="Helvetica Neue" w:cs="Helvetica Neue" w:eastAsia="Helvetica Neue" w:hAnsi="Helvetica Neue"/>
+          <w:sz w:val="36"/>
+          <w:szCs w:val="36"/>
+          <w:rtl w:val="0"/>
+        </w:rPr>
+        <w:t xml:space="preserve">* **User:** This abstract class represents a user of the shop system. It includes properties like `Id` (unique identifier), `UserName` (optional), `Email` (optional), and `PasswordHash` (optional) for authentication purposes.</w:t>
+      </w:r>
+    </w:p>
+    <w:p>
+      <w:pPr>
+        <w:spacing w:after="280" w:before="280" w:line="240" w:lineRule="auto"/>
+        <w:rPr>
+          <w:rFonts w:ascii="Helvetica Neue" w:cs="Helvetica Neue" w:eastAsia="Helvetica Neue" w:hAnsi="Helvetica Neue"/>
+          <w:sz w:val="36"/>
+          <w:szCs w:val="36"/>
+        </w:rPr>
+      </w:pPr>
+      <w:r>
+        <w:rPr>
+          <w:rFonts w:ascii="Helvetica Neue" w:cs="Helvetica Neue" w:eastAsia="Helvetica Neue" w:hAnsi="Helvetica Neue"/>
+          <w:sz w:val="36"/>
+          <w:szCs w:val="36"/>
+          <w:rtl w:val="0"/>
+        </w:rPr>
+        <w:t xml:space="preserve">* **IdentityUser:** This class inherits from `User` and likely contains additional properties and methods specific to the chosen identity framework (e.g., ASP.NET Identity).</w:t>
+      </w:r>
+    </w:p>
+    <w:p>
+      <w:pPr>
+        <w:spacing w:after="280" w:before="280" w:line="240" w:lineRule="auto"/>
+        <w:rPr>
+          <w:rFonts w:ascii="Helvetica Neue" w:cs="Helvetica Neue" w:eastAsia="Helvetica Neue" w:hAnsi="Helvetica Neue"/>
+          <w:sz w:val="36"/>
+          <w:szCs w:val="36"/>
+        </w:rPr>
+      </w:pPr>
+      <w:r>
+        <w:rPr>
+          <w:rFonts w:ascii="Helvetica Neue" w:cs="Helvetica Neue" w:eastAsia="Helvetica Neue" w:hAnsi="Helvetica Neue"/>
+          <w:sz w:val="36"/>
+          <w:szCs w:val="36"/>
+          <w:rtl w:val="0"/>
+        </w:rPr>
+        <w:t xml:space="preserve">* **Category:** This class represents a product category within the shop. It includes properties like `Id` (unique identifier) and `Name` to categorize products. It also has methods like `Create()` to create a new category and `GetProducts()` to retrieve all products belonging to the category.</w:t>
+      </w:r>
+    </w:p>
+    <w:p>
+      <w:pPr>
+        <w:spacing w:after="280" w:before="280" w:line="240" w:lineRule="auto"/>
+        <w:rPr>
+          <w:rFonts w:ascii="Helvetica Neue" w:cs="Helvetica Neue" w:eastAsia="Helvetica Neue" w:hAnsi="Helvetica Neue"/>
+          <w:sz w:val="36"/>
+          <w:szCs w:val="36"/>
+        </w:rPr>
+      </w:pPr>
+      <w:r>
+        <w:rPr>
+          <w:rFonts w:ascii="Helvetica Neue" w:cs="Helvetica Neue" w:eastAsia="Helvetica Neue" w:hAnsi="Helvetica Neue"/>
+          <w:sz w:val="36"/>
+          <w:szCs w:val="36"/>
+          <w:rtl w:val="0"/>
+        </w:rPr>
+        <w:t xml:space="preserve">* **Product:** This class represents a product sold in the shop. It includes properties like `Id` (unique identifier), `CategoryId` (optional - foreign key to a category), `Name`, `Price` (optional), `ImageUrl` (optional - URL for product image), `Desc` (optional - product description), and `Quantity` (current stock level). It also has methods like `GetById(string id)` to retrieve a product by its ID and `UpdateStock(int quantity)` to update the product's stock quantity.</w:t>
+      </w:r>
+    </w:p>
+    <w:p>
+      <w:pPr>
+        <w:spacing w:after="280" w:before="280" w:line="240" w:lineRule="auto"/>
+        <w:rPr>
+          <w:rFonts w:ascii="Helvetica Neue" w:cs="Helvetica Neue" w:eastAsia="Helvetica Neue" w:hAnsi="Helvetica Neue"/>
+          <w:sz w:val="36"/>
+          <w:szCs w:val="36"/>
+        </w:rPr>
+      </w:pPr>
+      <w:r>
+        <w:rPr>
+          <w:rFonts w:ascii="Helvetica Neue" w:cs="Helvetica Neue" w:eastAsia="Helvetica Neue" w:hAnsi="Helvetica Neue"/>
+          <w:sz w:val="36"/>
+          <w:szCs w:val="36"/>
+          <w:rtl w:val="0"/>
+        </w:rPr>
+        <w:t xml:space="preserve">* **Feedback:** This class represents feedback submitted by a user for a product. It includes properties like `Id` (unique identifier), `Message` (feedback content), `ProductId` (foreign key to the product), `UserId` (foreign key to the user who submitted the feedback), and `Rate` (rating given to the product). It also has a method `SubmitFeedback(string message, float rate)` to submit new feedback.</w:t>
+      </w:r>
+    </w:p>
+    <w:p>
+      <w:pPr>
+        <w:spacing w:after="280" w:before="280" w:line="240" w:lineRule="auto"/>
+        <w:rPr>
+          <w:rFonts w:ascii="Helvetica Neue" w:cs="Helvetica Neue" w:eastAsia="Helvetica Neue" w:hAnsi="Helvetica Neue"/>
+          <w:sz w:val="36"/>
+          <w:szCs w:val="36"/>
+        </w:rPr>
+      </w:pPr>
+      <w:r>
+        <w:rPr>
+          <w:rFonts w:ascii="Helvetica Neue" w:cs="Helvetica Neue" w:eastAsia="Helvetica Neue" w:hAnsi="Helvetica Neue"/>
+          <w:sz w:val="36"/>
+          <w:szCs w:val="36"/>
+          <w:rtl w:val="0"/>
+        </w:rPr>
+        <w:t xml:space="preserve">* **Order:** This class represents an order placed by a user. It includes properties like `Id` (unique identifier), `TotalCost`, `UserId` (foreign key to the user who placed the order), `Status` (current order status - e.g., Processing, Completed, Delivered), `Type` (order type - e.g., PurchaseOrder, ReturnOrder), `PaymentMethod`, `City`, `Streat` (address details), `PhoneNumber`, and `CreatedDate` (date and time the order was placed). It also has methods like `PlaceOrder(List&lt;ShoppingCartItem&gt; items, string paymentMethod, string city, string street, string phoneNumber)` to place a new order and `GetOrderStatus()` to retrieve the current order status.</w:t>
+      </w:r>
+    </w:p>
+    <w:p>
+      <w:pPr>
+        <w:spacing w:after="280" w:before="280" w:line="240" w:lineRule="auto"/>
+        <w:rPr>
+          <w:rFonts w:ascii="Helvetica Neue" w:cs="Helvetica Neue" w:eastAsia="Helvetica Neue" w:hAnsi="Helvetica Neue"/>
+          <w:sz w:val="36"/>
+          <w:szCs w:val="36"/>
+        </w:rPr>
+      </w:pPr>
+      <w:r>
+        <w:rPr>
+          <w:rFonts w:ascii="Helvetica Neue" w:cs="Helvetica Neue" w:eastAsia="Helvetica Neue" w:hAnsi="Helvetica Neue"/>
+          <w:sz w:val="36"/>
+          <w:szCs w:val="36"/>
+          <w:rtl w:val="0"/>
+        </w:rPr>
+        <w:t xml:space="preserve">* **OrderItem:** This class represents an item within an order. It includes properties like `Id` (unique identifier), `ProductId` (foreign key to the product in the order), `OrderId` (foreign key to the order), and `Quantity` (number of units of the product ordered).</w:t>
+      </w:r>
+    </w:p>
+    <w:p>
+      <w:pPr>
+        <w:spacing w:after="280" w:before="280" w:line="240" w:lineRule="auto"/>
+        <w:rPr>
+          <w:rFonts w:ascii="Helvetica Neue" w:cs="Helvetica Neue" w:eastAsia="Helvetica Neue" w:hAnsi="Helvetica Neue"/>
+          <w:sz w:val="36"/>
+          <w:szCs w:val="36"/>
+        </w:rPr>
+      </w:pPr>
+      <w:r>
+        <w:rPr>
+          <w:rFonts w:ascii="Helvetica Neue" w:cs="Helvetica Neue" w:eastAsia="Helvetica Neue" w:hAnsi="Helvetica Neue"/>
+          <w:sz w:val="36"/>
+          <w:szCs w:val="36"/>
+          <w:rtl w:val="0"/>
+        </w:rPr>
+        <w:t xml:space="preserve">* **ProductSale:** This class represents a promotional sale applied to a product. It includes properties like `Id` (unique identifier), `ProductId` (foreign key to the product on sale), `StartDate` (start date of the sale), `EndDate` (end date of the sale), and `SaleRate` (discount percentage). It also has methods like `CreateProductSale(DateTime startDate, DateTime endDate, float saleRate)` to create a new product sale and `IsOnSale()` to check if the product is currently on sale.</w:t>
+      </w:r>
+    </w:p>
+    <w:p>
+      <w:pPr>
+        <w:spacing w:after="280" w:before="280" w:line="240" w:lineRule="auto"/>
+        <w:rPr>
+          <w:rFonts w:ascii="Helvetica Neue" w:cs="Helvetica Neue" w:eastAsia="Helvetica Neue" w:hAnsi="Helvetica Neue"/>
+          <w:sz w:val="36"/>
+          <w:szCs w:val="36"/>
+        </w:rPr>
+      </w:pPr>
+      <w:r>
+        <w:rPr>
+          <w:rFonts w:ascii="Helvetica Neue" w:cs="Helvetica Neue" w:eastAsia="Helvetica Neue" w:hAnsi="Helvetica Neue"/>
+          <w:sz w:val="36"/>
+          <w:szCs w:val="36"/>
+          <w:rtl w:val="0"/>
+        </w:rPr>
+        <w:t xml:space="preserve">* **ShoppingCart:** This class represents a user's shopping cart. It includes properties like `Id` (unique identifier), `UserID` (foreign key to the user), and `TotalCost` (total cost of items in the cart). It also has methods like `AddItem(Product product, int quantity)` to add an item to the cart, `RemoveItem(Product product)` to remove an item from the cart, and `GetCartTotal()` to calculate the total cost of items in the cart.</w:t>
+      </w:r>
+    </w:p>
+    <w:p>
+      <w:pPr>
+        <w:spacing w:after="280" w:before="280" w:line="240" w:lineRule="auto"/>
+        <w:rPr>
+          <w:rFonts w:ascii="Helvetica Neue" w:cs="Helvetica Neue" w:eastAsia="Helvetica Neue" w:hAnsi="Helvetica Neue"/>
+          <w:sz w:val="36"/>
+          <w:szCs w:val="36"/>
+        </w:rPr>
+      </w:pPr>
+      <w:r>
+        <w:rPr>
+          <w:rFonts w:ascii="Helvetica Neue" w:cs="Helvetica Neue" w:eastAsia="Helvetica Neue" w:hAnsi="Helvetica Neue"/>
+          <w:sz w:val="36"/>
+          <w:szCs w:val="36"/>
+          <w:rtl w:val="0"/>
+        </w:rPr>
+        <w:t xml:space="preserve">* **ShoppingCartItem:** This class represents an item within a shopping cart. It includes properties like `ID` (unique identifier), `ShoppingCartID` (foreign key to the shopping cart), `ProductID` (foreign key to the product in the cart), and `Quantity` (number of units of the product added to the cart).</w:t>
+      </w:r>
+    </w:p>
+    <w:p>
+      <w:pPr>
+        <w:spacing w:after="280" w:before="280" w:line="240" w:lineRule="auto"/>
+        <w:rPr>
+          <w:rFonts w:ascii="Helvetica Neue" w:cs="Helvetica Neue" w:eastAsia="Helvetica Neue" w:hAnsi="Helvetica Neue"/>
+          <w:sz w:val="36"/>
+          <w:szCs w:val="36"/>
+        </w:rPr>
+      </w:pPr>
+      <w:r>
+        <w:rPr>
+          <w:rFonts w:ascii="Helvetica Neue" w:cs="Helvetica Neue" w:eastAsia="Helvetica Neue" w:hAnsi="Helvetica Neue"/>
+          <w:sz w:val="36"/>
+          <w:szCs w:val="36"/>
+          <w:rtl w:val="0"/>
+        </w:rPr>
+        <w:t xml:space="preserve">* **UsersPurchasedProducts:** This class likely serves for tracking user purchase history. It includes properties like `Id` (unique identifier), `UserId` (foreign key to the user), and `ProudctId` (foreign key to the purchased product).</w:t>
+      </w:r>
+    </w:p>
+    <w:p>
+      <w:pPr>
+        <w:spacing w:after="280" w:before="280" w:line="240" w:lineRule="auto"/>
+        <w:rPr>
+          <w:rFonts w:ascii="Helvetica Neue" w:cs="Helvetica Neue" w:eastAsia="Helvetica Neue" w:hAnsi="Helvetica Neue"/>
+          <w:sz w:val="36"/>
+          <w:szCs w:val="36"/>
+        </w:rPr>
+      </w:pPr>
+      <w:r>
+        <w:rPr>
+          <w:rtl w:val="0"/>
+        </w:rPr>
+      </w:r>
+    </w:p>
+    <w:p>
+      <w:pPr>
+        <w:spacing w:after="280" w:before="280" w:line="240" w:lineRule="auto"/>
+        <w:rPr>
+          <w:rFonts w:ascii="Helvetica Neue" w:cs="Helvetica Neue" w:eastAsia="Helvetica Neue" w:hAnsi="Helvetica Neue"/>
+          <w:sz w:val="36"/>
+          <w:szCs w:val="36"/>
+        </w:rPr>
+      </w:pPr>
+      <w:r>
+        <w:rPr>
+          <w:rFonts w:ascii="Helvetica Neue" w:cs="Helvetica Neue" w:eastAsia="Helvetica Neue" w:hAnsi="Helvetica Neue"/>
+          <w:sz w:val="36"/>
+          <w:szCs w:val="36"/>
+          <w:rtl w:val="0"/>
+        </w:rPr>
+        <w:t xml:space="preserve">### Relationships</w:t>
+      </w:r>
+    </w:p>
+    <w:p>
+      <w:pPr>
+        <w:spacing w:after="280" w:before="280" w:line="240" w:lineRule="auto"/>
+        <w:rPr>
+          <w:rFonts w:ascii="Helvetica Neue" w:cs="Helvetica Neue" w:eastAsia="Helvetica Neue" w:hAnsi="Helvetica Neue"/>
+          <w:sz w:val="36"/>
+          <w:szCs w:val="36"/>
+        </w:rPr>
+      </w:pPr>
+      <w:r>
+        <w:rPr>
+          <w:rtl w:val="0"/>
+        </w:rPr>
+      </w:r>
+    </w:p>
+    <w:p>
+      <w:pPr>
+        <w:spacing w:after="280" w:before="280" w:line="240" w:lineRule="auto"/>
+        <w:rPr>
+          <w:rFonts w:ascii="Helvetica Neue" w:cs="Helvetica Neue" w:eastAsia="Helvetica Neue" w:hAnsi="Helvetica Neue"/>
+          <w:sz w:val="36"/>
+          <w:szCs w:val="36"/>
+        </w:rPr>
+      </w:pPr>
+      <w:r>
+        <w:rPr>
+          <w:rFonts w:ascii="Helvetica Neue" w:cs="Helvetica Neue" w:eastAsia="Helvetica Neue" w:hAnsi="Helvetica Neue"/>
+          <w:sz w:val="36"/>
+          <w:szCs w:val="36"/>
+          <w:rtl w:val="0"/>
+        </w:rPr>
+        <w:t xml:space="preserve">The class diagram depicts the following relationships between the classes:</w:t>
+      </w:r>
+    </w:p>
+    <w:p>
+      <w:pPr>
+        <w:spacing w:after="280" w:before="280" w:line="240" w:lineRule="auto"/>
+        <w:rPr>
+          <w:rFonts w:ascii="Helvetica Neue" w:cs="Helvetica Neue" w:eastAsia="Helvetica Neue" w:hAnsi="Helvetica Neue"/>
+          <w:sz w:val="36"/>
+          <w:szCs w:val="36"/>
+        </w:rPr>
+      </w:pPr>
+      <w:r>
+        <w:rPr>
+          <w:rtl w:val="0"/>
+        </w:rPr>
+      </w:r>
+    </w:p>
+    <w:p>
+      <w:pPr>
+        <w:spacing w:after="280" w:before="280" w:line="240" w:lineRule="auto"/>
+        <w:rPr>
+          <w:rFonts w:ascii="Helvetica Neue" w:cs="Helvetica Neue" w:eastAsia="Helvetica Neue" w:hAnsi="Helvetica Neue"/>
+          <w:sz w:val="36"/>
+          <w:szCs w:val="36"/>
+        </w:rPr>
+      </w:pPr>
+      <w:r>
+        <w:rPr>
+          <w:rFonts w:ascii="Helvetica Neue" w:cs="Helvetica Neue" w:eastAsia="Helvetica Neue" w:hAnsi="Helvetica Neue"/>
+          <w:sz w:val="36"/>
+          <w:szCs w:val="36"/>
+          <w:rtl w:val="0"/>
+        </w:rPr>
+        <w:t xml:space="preserve">* **Inheritance:** `IdentityUser` inherits from `User`.</w:t>
+      </w:r>
+    </w:p>
+    <w:p>
+      <w:pPr>
+        <w:spacing w:after="280" w:before="280" w:line="240" w:lineRule="auto"/>
+        <w:rPr>
+          <w:rFonts w:ascii="Helvetica Neue" w:cs="Helvetica Neue" w:eastAsia="Helvetica Neue" w:hAnsi="Helvetica Neue"/>
+          <w:sz w:val="36"/>
+          <w:szCs w:val="36"/>
+        </w:rPr>
+      </w:pPr>
+      <w:r>
+        <w:rPr>
+          <w:rFonts w:ascii="Helvetica Neue" w:cs="Helvetica Neue" w:eastAsia="Helvetica Neue" w:hAnsi="Helvetica Neue"/>
+          <w:sz w:val="36"/>
+          <w:szCs w:val="36"/>
+          <w:rtl w:val="0"/>
+        </w:rPr>
+        <w:t xml:space="preserve">* **Aggregation:**</w:t>
+      </w:r>
+    </w:p>
+    <w:p>
+      <w:pPr>
+        <w:spacing w:after="280" w:before="280" w:line="240" w:lineRule="auto"/>
+        <w:rPr>
+          <w:rFonts w:ascii="Helvetica Neue" w:cs="Helvetica Neue" w:eastAsia="Helvetica Neue" w:hAnsi="Helvetica Neue"/>
+          <w:sz w:val="36"/>
+          <w:szCs w:val="36"/>
+        </w:rPr>
+      </w:pPr>
+      <w:r>
+        <w:rPr>
+          <w:rFonts w:ascii="Helvetica Neue" w:cs="Helvetica Neue" w:eastAsia="Helvetica Neue" w:hAnsi="Helvetica Neue"/>
+          <w:sz w:val="36"/>
+          <w:szCs w:val="36"/>
+          <w:rtl w:val="0"/>
+        </w:rPr>
+        <w:tab/>
+        <w:t xml:space="preserve">* A `Category` can have many `Product` objects associated with it (one-to-many).</w:t>
+      </w:r>
+    </w:p>
+    <w:p>
+      <w:pPr>
+        <w:spacing w:after="280" w:before="280" w:line="240" w:lineRule="auto"/>
+        <w:rPr>
+          <w:rFonts w:ascii="Helvetica Neue" w:cs="Helvetica Neue" w:eastAsia="Helvetica Neue" w:hAnsi="Helvetica Neue"/>
+          <w:sz w:val="36"/>
+          <w:szCs w:val="36"/>
+        </w:rPr>
+      </w:pPr>
+      <w:r>
+        <w:rPr>
+          <w:rtl w:val="0"/>
+        </w:rPr>
+      </w:r>
+    </w:p>
+    <w:p>
+      <w:pPr>
+        <w:spacing w:after="280" w:before="280" w:line="240" w:lineRule="auto"/>
+        <w:rPr>
+          <w:rFonts w:ascii="Helvetica Neue" w:cs="Helvetica Neue" w:eastAsia="Helvetica Neue" w:hAnsi="Helvetica Neue"/>
+          <w:b w:val="1"/>
+          <w:sz w:val="36"/>
+          <w:szCs w:val="36"/>
+        </w:rPr>
+      </w:pPr>
+      <w:r>
+        <w:rPr>
+          <w:rtl w:val="0"/>
+        </w:rPr>
+      </w:r>
+    </w:p>
+    <w:p>
+      <w:pPr>
+        <w:spacing w:after="280" w:before="280" w:line="240" w:lineRule="auto"/>
+        <w:rPr>
+          <w:rFonts w:ascii="Helvetica Neue" w:cs="Helvetica Neue" w:eastAsia="Helvetica Neue" w:hAnsi="Helvetica Neue"/>
+          <w:b w:val="1"/>
+          <w:sz w:val="36"/>
+          <w:szCs w:val="36"/>
+        </w:rPr>
+      </w:pPr>
+      <w:r>
+        <w:rPr>
+          <w:rtl w:val="0"/>
+        </w:rPr>
+      </w:r>
+    </w:p>
+    <w:p>
+      <w:pPr>
+        <w:spacing w:after="280" w:before="280" w:line="240" w:lineRule="auto"/>
+        <w:rPr>
+          <w:rFonts w:ascii="Helvetica Neue" w:cs="Helvetica Neue" w:eastAsia="Helvetica Neue" w:hAnsi="Helvetica Neue"/>
+          <w:b w:val="1"/>
+          <w:sz w:val="36"/>
+          <w:szCs w:val="36"/>
+        </w:rPr>
+      </w:pPr>
+      <w:r>
+        <w:rPr>
+          <w:rtl w:val="0"/>
+        </w:rPr>
+      </w:r>
+    </w:p>
+    <w:p>
+      <w:pPr>
+        <w:spacing w:after="280" w:before="280" w:line="240" w:lineRule="auto"/>
+        <w:rPr>
+          <w:rFonts w:ascii="Helvetica Neue" w:cs="Helvetica Neue" w:eastAsia="Helvetica Neue" w:hAnsi="Helvetica Neue"/>
+          <w:b w:val="1"/>
+          <w:sz w:val="36"/>
+          <w:szCs w:val="36"/>
+        </w:rPr>
+      </w:pPr>
+      <w:r>
+        <w:rPr>
+          <w:rtl w:val="0"/>
+        </w:rPr>
+      </w:r>
+    </w:p>
+    <w:p>
+      <w:pPr>
+        <w:spacing w:after="280" w:before="280" w:line="240" w:lineRule="auto"/>
+        <w:rPr>
+          <w:rFonts w:ascii="Helvetica Neue" w:cs="Helvetica Neue" w:eastAsia="Helvetica Neue" w:hAnsi="Helvetica Neue"/>
+          <w:b w:val="1"/>
+          <w:sz w:val="36"/>
+          <w:szCs w:val="36"/>
+        </w:rPr>
+      </w:pPr>
+      <w:r>
+        <w:rPr>
+          <w:rtl w:val="0"/>
+        </w:rPr>
+      </w:r>
+    </w:p>
+    <w:p>
+      <w:pPr>
+        <w:spacing w:after="280" w:before="280" w:line="240" w:lineRule="auto"/>
+        <w:rPr>
+          <w:rFonts w:ascii="Helvetica Neue" w:cs="Helvetica Neue" w:eastAsia="Helvetica Neue" w:hAnsi="Helvetica Neue"/>
+          <w:b w:val="1"/>
+          <w:sz w:val="36"/>
+          <w:szCs w:val="36"/>
+        </w:rPr>
+      </w:pPr>
+      <w:r>
+        <w:rPr>
+          <w:rtl w:val="0"/>
+        </w:rPr>
+      </w:r>
+    </w:p>
+    <w:p>
+      <w:pPr>
+        <w:spacing w:after="280" w:before="280" w:line="240" w:lineRule="auto"/>
+        <w:rPr>
+          <w:rFonts w:ascii="Helvetica Neue" w:cs="Helvetica Neue" w:eastAsia="Helvetica Neue" w:hAnsi="Helvetica Neue"/>
+          <w:b w:val="1"/>
+          <w:sz w:val="36"/>
+          <w:szCs w:val="36"/>
+        </w:rPr>
+      </w:pPr>
+      <w:r>
+        <w:rPr>
+          <w:rFonts w:ascii="Helvetica Neue" w:cs="Helvetica Neue" w:eastAsia="Helvetica Neue" w:hAnsi="Helvetica Neue"/>
+          <w:b w:val="1"/>
+          <w:color w:val="000000"/>
+          <w:sz w:val="36"/>
+          <w:szCs w:val="36"/>
+          <w:rtl w:val="0"/>
+        </w:rPr>
+        <w:t xml:space="preserve">Requirements</w:t>
+      </w:r>
+      <w:r>
+        <w:rPr>
+          <w:rtl w:val="0"/>
+        </w:rPr>
+      </w:r>
+    </w:p>
+    <w:p>
+      <w:pPr>
+        <w:spacing w:after="280" w:before="280" w:line="240" w:lineRule="auto"/>
+        <w:rPr>
+          <w:rFonts w:ascii="Helvetica Neue" w:cs="Helvetica Neue" w:eastAsia="Helvetica Neue" w:hAnsi="Helvetica Neue"/>
+          <w:b w:val="1"/>
+          <w:sz w:val="30"/>
+          <w:szCs w:val="30"/>
+        </w:rPr>
+      </w:pPr>
+      <w:r>
+        <w:rPr>
+          <w:rFonts w:ascii="Helvetica Neue" w:cs="Helvetica Neue" w:eastAsia="Helvetica Neue" w:hAnsi="Helvetica Neue"/>
+          <w:b w:val="1"/>
+          <w:sz w:val="36"/>
+          <w:szCs w:val="36"/>
+          <w:rtl w:val="0"/>
+        </w:rPr>
+        <w:t xml:space="preserve">Functional requirements:-</w:t>
+      </w:r>
+      <w:r>
+        <w:rPr>
+          <w:rtl w:val="0"/>
+        </w:rPr>
+      </w:r>
+    </w:p>
+    <w:p>
+      <w:pPr>
+        <w:spacing w:after="240" w:line="240" w:lineRule="auto"/>
+        <w:ind w:left="0" w:firstLine="0"/>
+        <w:rPr>
+          <w:rFonts w:ascii="Helvetica Neue" w:cs="Helvetica Neue" w:eastAsia="Helvetica Neue" w:hAnsi="Helvetica Neue"/>
+          <w:b w:val="1"/>
+          <w:sz w:val="30"/>
+          <w:szCs w:val="30"/>
+        </w:rPr>
+      </w:pPr>
+      <w:r>
+        <w:rPr>
+          <w:rtl w:val="0"/>
+        </w:rPr>
+      </w:r>
+    </w:p>
+    <w:p>
+      <w:pPr>
+        <w:spacing w:after="240" w:line="240" w:lineRule="auto"/>
+        <w:ind w:left="0" w:firstLine="0"/>
+        <w:rPr>
+          <w:rFonts w:ascii="Helvetica Neue" w:cs="Helvetica Neue" w:eastAsia="Helvetica Neue" w:hAnsi="Helvetica Neue"/>
+          <w:sz w:val="30"/>
+          <w:szCs w:val="30"/>
+        </w:rPr>
+      </w:pPr>
+      <w:r>
+        <w:rPr>
+          <w:rFonts w:ascii="Helvetica Neue" w:cs="Helvetica Neue" w:eastAsia="Helvetica Neue" w:hAnsi="Helvetica Neue"/>
+          <w:b w:val="1"/>
+          <w:sz w:val="30"/>
+          <w:szCs w:val="30"/>
+          <w:rtl w:val="0"/>
+        </w:rPr>
+        <w:t xml:space="preserve">Customer:</w:t>
+      </w:r>
+      <w:r>
+        <w:rPr>
+          <w:rtl w:val="0"/>
+        </w:rPr>
+      </w:r>
+    </w:p>
+    <w:p>
+      <w:pPr>
+        <w:numPr>
+          <w:ilvl w:val="0"/>
+          <w:numId w:val="11"/>
+        </w:numPr>
+        <w:spacing w:after="0" w:afterAutospacing="0" w:line="240" w:lineRule="auto"/>
+        <w:ind w:left="720" w:hanging="360"/>
+      </w:pPr>
+      <w:r>
+        <w:rPr>
+          <w:rFonts w:ascii="Helvetica Neue" w:cs="Helvetica Neue" w:eastAsia="Helvetica Neue" w:hAnsi="Helvetica Neue"/>
+          <w:sz w:val="30"/>
+          <w:szCs w:val="30"/>
+          <w:rtl w:val="0"/>
+        </w:rPr>
+        <w:t xml:space="preserve">browse through various bakery products.</w:t>
+      </w:r>
+    </w:p>
+    <w:p>
+      <w:pPr>
+        <w:numPr>
+          <w:ilvl w:val="0"/>
+          <w:numId w:val="11"/>
+        </w:numPr>
+        <w:spacing w:after="0" w:afterAutospacing="0" w:line="240" w:lineRule="auto"/>
+        <w:ind w:left="720" w:hanging="360"/>
+      </w:pPr>
+      <w:r>
+        <w:rPr>
+          <w:rFonts w:ascii="Helvetica Neue" w:cs="Helvetica Neue" w:eastAsia="Helvetica Neue" w:hAnsi="Helvetica Neue"/>
+          <w:sz w:val="30"/>
+          <w:szCs w:val="30"/>
+          <w:rtl w:val="0"/>
+        </w:rPr>
+        <w:t xml:space="preserve">As a customer, I want to create an account to facilitate easier checkout for future orders.</w:t>
+      </w:r>
+    </w:p>
+    <w:p>
+      <w:pPr>
+        <w:numPr>
+          <w:ilvl w:val="0"/>
+          <w:numId w:val="11"/>
+        </w:numPr>
+        <w:spacing w:after="0" w:afterAutospacing="0" w:line="240" w:lineRule="auto"/>
+        <w:ind w:left="720" w:hanging="360"/>
+      </w:pPr>
+      <w:r>
+        <w:rPr>
+          <w:rFonts w:ascii="Helvetica Neue" w:cs="Helvetica Neue" w:eastAsia="Helvetica Neue" w:hAnsi="Helvetica Neue"/>
+          <w:sz w:val="30"/>
+          <w:szCs w:val="30"/>
+          <w:rtl w:val="0"/>
+        </w:rPr>
+        <w:t xml:space="preserve">As a customer, I want to be able to add items to my shopping cart.</w:t>
+      </w:r>
+    </w:p>
+    <w:p>
+      <w:pPr>
+        <w:numPr>
+          <w:ilvl w:val="0"/>
+          <w:numId w:val="11"/>
+        </w:numPr>
+        <w:spacing w:after="0" w:afterAutospacing="0" w:line="240" w:lineRule="auto"/>
+        <w:ind w:left="720" w:hanging="360"/>
+      </w:pPr>
+      <w:r>
+        <w:rPr>
+          <w:rFonts w:ascii="Helvetica Neue" w:cs="Helvetica Neue" w:eastAsia="Helvetica Neue" w:hAnsi="Helvetica Neue"/>
+          <w:sz w:val="30"/>
+          <w:szCs w:val="30"/>
+          <w:rtl w:val="0"/>
+        </w:rPr>
+        <w:t xml:space="preserve">As a customer, I want to view detailed information about each bakery product, including ingredients, price, and availability.</w:t>
+      </w:r>
+    </w:p>
+    <w:p>
+      <w:pPr>
+        <w:numPr>
+          <w:ilvl w:val="0"/>
+          <w:numId w:val="11"/>
+        </w:numPr>
+        <w:spacing w:after="240" w:line="240" w:lineRule="auto"/>
+        <w:ind w:left="720" w:hanging="360"/>
+      </w:pPr>
+      <w:r>
+        <w:rPr>
+          <w:rFonts w:ascii="Helvetica Neue" w:cs="Helvetica Neue" w:eastAsia="Helvetica Neue" w:hAnsi="Helvetica Neue"/>
+          <w:sz w:val="30"/>
+          <w:szCs w:val="30"/>
+          <w:rtl w:val="0"/>
+        </w:rPr>
+        <w:t xml:space="preserve">As a customer, I want to be able to place an order and choose a convenient delivery or pickup option.</w:t>
+      </w:r>
+    </w:p>
+    <w:p>
+      <w:pPr>
+        <w:spacing w:after="240" w:line="240" w:lineRule="auto"/>
+        <w:rPr>
+          <w:rFonts w:ascii="Helvetica Neue" w:cs="Helvetica Neue" w:eastAsia="Helvetica Neue" w:hAnsi="Helvetica Neue"/>
+          <w:b w:val="1"/>
+          <w:sz w:val="30"/>
+          <w:szCs w:val="30"/>
+        </w:rPr>
+      </w:pPr>
+      <w:r>
+        <w:rPr>
+          <w:rFonts w:ascii="Helvetica Neue" w:cs="Helvetica Neue" w:eastAsia="Helvetica Neue" w:hAnsi="Helvetica Neue"/>
+          <w:b w:val="1"/>
+          <w:sz w:val="30"/>
+          <w:szCs w:val="30"/>
+          <w:rtl w:val="0"/>
+        </w:rPr>
+        <w:t xml:space="preserve">Administrator:</w:t>
+      </w:r>
+    </w:p>
+    <w:p>
+      <w:pPr>
+        <w:numPr>
+          <w:ilvl w:val="0"/>
+          <w:numId w:val="12"/>
+        </w:numPr>
+        <w:spacing w:after="0" w:afterAutospacing="0" w:before="240" w:line="240" w:lineRule="auto"/>
+        <w:ind w:left="720" w:hanging="360"/>
+        <w:rPr>
+          <w:rFonts w:ascii="Helvetica Neue" w:cs="Helvetica Neue" w:eastAsia="Helvetica Neue" w:hAnsi="Helvetica Neue"/>
+          <w:sz w:val="30"/>
+          <w:szCs w:val="30"/>
+        </w:rPr>
+      </w:pPr>
+      <w:r>
+        <w:rPr>
+          <w:rFonts w:ascii="Helvetica Neue" w:cs="Helvetica Neue" w:eastAsia="Helvetica Neue" w:hAnsi="Helvetica Neue"/>
+          <w:sz w:val="30"/>
+          <w:szCs w:val="30"/>
+          <w:rtl w:val="0"/>
+        </w:rPr>
+        <w:t xml:space="preserve">As an administrator, I want to manage the bakery's product inventory, including adding new products, updating existing ones, and removing discontinued items.</w:t>
+      </w:r>
+    </w:p>
+    <w:p>
+      <w:pPr>
+        <w:numPr>
+          <w:ilvl w:val="0"/>
+          <w:numId w:val="12"/>
+        </w:numPr>
+        <w:spacing w:after="240" w:before="0" w:beforeAutospacing="0" w:line="240" w:lineRule="auto"/>
+        <w:ind w:left="720" w:hanging="360"/>
+        <w:rPr>
+          <w:rFonts w:ascii="Helvetica Neue" w:cs="Helvetica Neue" w:eastAsia="Helvetica Neue" w:hAnsi="Helvetica Neue"/>
+          <w:sz w:val="30"/>
+          <w:szCs w:val="30"/>
+        </w:rPr>
+      </w:pPr>
+      <w:r>
+        <w:rPr>
+          <w:rFonts w:ascii="Helvetica Neue" w:cs="Helvetica Neue" w:eastAsia="Helvetica Neue" w:hAnsi="Helvetica Neue"/>
+          <w:sz w:val="30"/>
+          <w:szCs w:val="30"/>
+          <w:rtl w:val="0"/>
+        </w:rPr>
+        <w:t xml:space="preserve">As an administrator, I want to manage user accounts, including creating new accounts, updating user information, and deactivating accounts if necessary.</w:t>
+      </w:r>
+    </w:p>
+    <w:p>
+      <w:pPr>
+        <w:spacing w:after="240" w:before="240" w:line="240" w:lineRule="auto"/>
+        <w:ind w:left="720" w:firstLine="0"/>
+        <w:rPr>
+          <w:rFonts w:ascii="Helvetica Neue" w:cs="Helvetica Neue" w:eastAsia="Helvetica Neue" w:hAnsi="Helvetica Neue"/>
+          <w:sz w:val="30"/>
+          <w:szCs w:val="30"/>
+        </w:rPr>
+      </w:pPr>
+      <w:r>
+        <w:rPr>
+          <w:rtl w:val="0"/>
+        </w:rPr>
+      </w:r>
+    </w:p>
+    <w:p>
+      <w:pPr>
+        <w:spacing w:after="240" w:before="240" w:line="240" w:lineRule="auto"/>
+        <w:rPr>
+          <w:rFonts w:ascii="Helvetica Neue" w:cs="Helvetica Neue" w:eastAsia="Helvetica Neue" w:hAnsi="Helvetica Neue"/>
+          <w:sz w:val="30"/>
+          <w:szCs w:val="30"/>
+        </w:rPr>
+      </w:pPr>
+      <w:r>
+        <w:rPr>
+          <w:rFonts w:ascii="Helvetica Neue" w:cs="Helvetica Neue" w:eastAsia="Helvetica Neue" w:hAnsi="Helvetica Neue"/>
+          <w:b w:val="1"/>
+          <w:sz w:val="30"/>
+          <w:szCs w:val="30"/>
+          <w:rtl w:val="0"/>
+        </w:rPr>
+        <w:t xml:space="preserve"> Non-Functional Requirements</w:t>
+      </w:r>
+      <w:r>
+        <w:rPr>
+          <w:rtl w:val="0"/>
+        </w:rPr>
+      </w:r>
+    </w:p>
+    <w:p>
+      <w:pPr>
+        <w:spacing w:after="240" w:before="240" w:line="240" w:lineRule="auto"/>
+        <w:rPr>
+          <w:rFonts w:ascii="Helvetica Neue" w:cs="Helvetica Neue" w:eastAsia="Helvetica Neue" w:hAnsi="Helvetica Neue"/>
+          <w:b w:val="1"/>
+          <w:sz w:val="30"/>
+          <w:szCs w:val="30"/>
+        </w:rPr>
+      </w:pPr>
+      <w:r>
+        <w:rPr>
+          <w:rFonts w:ascii="Helvetica Neue" w:cs="Helvetica Neue" w:eastAsia="Helvetica Neue" w:hAnsi="Helvetica Neue"/>
+          <w:b w:val="1"/>
+          <w:sz w:val="30"/>
+          <w:szCs w:val="30"/>
+          <w:rtl w:val="0"/>
+        </w:rPr>
+        <w:t xml:space="preserve"> Security</w:t>
+      </w:r>
+    </w:p>
+    <w:p>
+      <w:pPr>
+        <w:spacing w:after="240" w:before="240" w:line="240" w:lineRule="auto"/>
+        <w:rPr>
+          <w:rFonts w:ascii="Helvetica Neue" w:cs="Helvetica Neue" w:eastAsia="Helvetica Neue" w:hAnsi="Helvetica Neue"/>
+          <w:sz w:val="30"/>
+          <w:szCs w:val="30"/>
+        </w:rPr>
+      </w:pPr>
+      <w:r>
+        <w:rPr>
+          <w:rFonts w:ascii="Helvetica Neue" w:cs="Helvetica Neue" w:eastAsia="Helvetica Neue" w:hAnsi="Helvetica Neue"/>
+          <w:b w:val="1"/>
+          <w:sz w:val="30"/>
+          <w:szCs w:val="30"/>
+          <w:rtl w:val="0"/>
+        </w:rPr>
+        <w:t xml:space="preserve">Description:</w:t>
+      </w:r>
+      <w:r>
+        <w:rPr>
+          <w:rFonts w:ascii="Helvetica Neue" w:cs="Helvetica Neue" w:eastAsia="Helvetica Neue" w:hAnsi="Helvetica Neue"/>
+          <w:sz w:val="30"/>
+          <w:szCs w:val="30"/>
+          <w:rtl w:val="0"/>
+        </w:rPr>
+        <w:t xml:space="preserve"> The bakery website must prioritize security measures to protect user data and ensure safe transactions.</w:t>
+      </w:r>
+    </w:p>
+    <w:p>
+      <w:pPr>
+        <w:numPr>
+          <w:ilvl w:val="0"/>
+          <w:numId w:val="9"/>
+        </w:numPr>
+        <w:spacing w:after="240" w:before="240" w:line="240" w:lineRule="auto"/>
+        <w:ind w:left="720" w:hanging="360"/>
+        <w:rPr>
+          <w:rFonts w:ascii="Helvetica Neue" w:cs="Helvetica Neue" w:eastAsia="Helvetica Neue" w:hAnsi="Helvetica Neue"/>
+          <w:sz w:val="30"/>
+          <w:szCs w:val="30"/>
+        </w:rPr>
+      </w:pPr>
+      <w:r>
+        <w:rPr>
+          <w:rFonts w:ascii="Helvetica Neue" w:cs="Helvetica Neue" w:eastAsia="Helvetica Neue" w:hAnsi="Helvetica Neue"/>
+          <w:b w:val="1"/>
+          <w:sz w:val="30"/>
+          <w:szCs w:val="30"/>
+          <w:rtl w:val="0"/>
+        </w:rPr>
+        <w:t xml:space="preserve">Measurable Requirement:</w:t>
+      </w:r>
+      <w:r>
+        <w:rPr>
+          <w:rFonts w:ascii="Helvetica Neue" w:cs="Helvetica Neue" w:eastAsia="Helvetica Neue" w:hAnsi="Helvetica Neue"/>
+          <w:sz w:val="30"/>
+          <w:szCs w:val="30"/>
+          <w:rtl w:val="0"/>
+        </w:rPr>
+        <w:t xml:space="preserve"> The website must utilize SSL (Secure Sockets Layer) certification to encrypt data transmissions, providing a secure browsing experience for users.</w:t>
+      </w:r>
+    </w:p>
+    <w:p>
+      <w:pPr>
+        <w:spacing w:after="240" w:before="240" w:line="240" w:lineRule="auto"/>
+        <w:rPr>
+          <w:rFonts w:ascii="Helvetica Neue" w:cs="Helvetica Neue" w:eastAsia="Helvetica Neue" w:hAnsi="Helvetica Neue"/>
+          <w:b w:val="1"/>
+          <w:sz w:val="30"/>
+          <w:szCs w:val="30"/>
+        </w:rPr>
+      </w:pPr>
+      <w:r>
+        <w:rPr>
+          <w:rFonts w:ascii="Helvetica Neue" w:cs="Helvetica Neue" w:eastAsia="Helvetica Neue" w:hAnsi="Helvetica Neue"/>
+          <w:b w:val="1"/>
+          <w:sz w:val="30"/>
+          <w:szCs w:val="30"/>
+          <w:rtl w:val="0"/>
+        </w:rPr>
+        <w:t xml:space="preserve">Performance</w:t>
+      </w:r>
+    </w:p>
+    <w:p>
+      <w:pPr>
+        <w:spacing w:after="240" w:before="240" w:line="240" w:lineRule="auto"/>
+        <w:rPr>
+          <w:rFonts w:ascii="Helvetica Neue" w:cs="Helvetica Neue" w:eastAsia="Helvetica Neue" w:hAnsi="Helvetica Neue"/>
+          <w:sz w:val="30"/>
+          <w:szCs w:val="30"/>
+        </w:rPr>
+      </w:pPr>
+      <w:r>
+        <w:rPr>
+          <w:rFonts w:ascii="Helvetica Neue" w:cs="Helvetica Neue" w:eastAsia="Helvetica Neue" w:hAnsi="Helvetica Neue"/>
+          <w:b w:val="1"/>
+          <w:sz w:val="30"/>
+          <w:szCs w:val="30"/>
+          <w:rtl w:val="0"/>
+        </w:rPr>
+        <w:t xml:space="preserve">Description:</w:t>
+      </w:r>
+      <w:r>
+        <w:rPr>
+          <w:rFonts w:ascii="Helvetica Neue" w:cs="Helvetica Neue" w:eastAsia="Helvetica Neue" w:hAnsi="Helvetica Neue"/>
+          <w:sz w:val="30"/>
+          <w:szCs w:val="30"/>
+          <w:rtl w:val="0"/>
+        </w:rPr>
+        <w:t xml:space="preserve"> The bakery website must deliver consistent performance to meet user expectations and maintain satisfaction.</w:t>
+      </w:r>
+    </w:p>
+    <w:p>
+      <w:pPr>
+        <w:numPr>
+          <w:ilvl w:val="0"/>
+          <w:numId w:val="6"/>
+        </w:numPr>
+        <w:spacing w:after="0" w:afterAutospacing="0" w:before="240" w:line="240" w:lineRule="auto"/>
+        <w:ind w:left="720" w:hanging="360"/>
+        <w:rPr>
+          <w:rFonts w:ascii="Helvetica Neue" w:cs="Helvetica Neue" w:eastAsia="Helvetica Neue" w:hAnsi="Helvetica Neue"/>
+          <w:sz w:val="30"/>
+          <w:szCs w:val="30"/>
+        </w:rPr>
+      </w:pPr>
+      <w:r>
+        <w:rPr>
+          <w:rFonts w:ascii="Helvetica Neue" w:cs="Helvetica Neue" w:eastAsia="Helvetica Neue" w:hAnsi="Helvetica Neue"/>
+          <w:b w:val="1"/>
+          <w:sz w:val="30"/>
+          <w:szCs w:val="30"/>
+          <w:rtl w:val="0"/>
+        </w:rPr>
+        <w:t xml:space="preserve">Measurable Requirement:</w:t>
+      </w:r>
+    </w:p>
+    <w:p>
+      <w:pPr>
+        <w:numPr>
+          <w:ilvl w:val="1"/>
+          <w:numId w:val="6"/>
+        </w:numPr>
+        <w:spacing w:after="0" w:afterAutospacing="0" w:before="0" w:beforeAutospacing="0" w:line="240" w:lineRule="auto"/>
+        <w:ind w:left="1440" w:hanging="360"/>
+        <w:rPr>
+          <w:rFonts w:ascii="Helvetica Neue" w:cs="Helvetica Neue" w:eastAsia="Helvetica Neue" w:hAnsi="Helvetica Neue"/>
+          <w:sz w:val="30"/>
+          <w:szCs w:val="30"/>
+        </w:rPr>
+      </w:pPr>
+      <w:r>
+        <w:rPr>
+          <w:rFonts w:ascii="Helvetica Neue" w:cs="Helvetica Neue" w:eastAsia="Helvetica Neue" w:hAnsi="Helvetica Neue"/>
+          <w:b w:val="1"/>
+          <w:sz w:val="30"/>
+          <w:szCs w:val="30"/>
+          <w:rtl w:val="0"/>
+        </w:rPr>
+        <w:t xml:space="preserve">Uptime:</w:t>
+      </w:r>
+      <w:r>
+        <w:rPr>
+          <w:rFonts w:ascii="Helvetica Neue" w:cs="Helvetica Neue" w:eastAsia="Helvetica Neue" w:hAnsi="Helvetica Neue"/>
+          <w:sz w:val="30"/>
+          <w:szCs w:val="30"/>
+          <w:rtl w:val="0"/>
+        </w:rPr>
+        <w:t xml:space="preserve"> The website must maintain at least 99% uptime, ensuring minimal downtime for users to access services.</w:t>
+      </w:r>
+    </w:p>
+    <w:p>
+      <w:pPr>
+        <w:numPr>
+          <w:ilvl w:val="1"/>
+          <w:numId w:val="6"/>
+        </w:numPr>
+        <w:spacing w:after="240" w:before="0" w:beforeAutospacing="0" w:line="240" w:lineRule="auto"/>
+        <w:ind w:left="1440" w:hanging="360"/>
+        <w:rPr>
+          <w:rFonts w:ascii="Helvetica Neue" w:cs="Helvetica Neue" w:eastAsia="Helvetica Neue" w:hAnsi="Helvetica Neue"/>
+          <w:sz w:val="30"/>
+          <w:szCs w:val="30"/>
+        </w:rPr>
+      </w:pPr>
+      <w:r>
+        <w:rPr>
+          <w:rFonts w:ascii="Helvetica Neue" w:cs="Helvetica Neue" w:eastAsia="Helvetica Neue" w:hAnsi="Helvetica Neue"/>
+          <w:b w:val="1"/>
+          <w:sz w:val="30"/>
+          <w:szCs w:val="30"/>
+          <w:rtl w:val="0"/>
+        </w:rPr>
+        <w:t xml:space="preserve">Response Time:</w:t>
+      </w:r>
+      <w:r>
+        <w:rPr>
+          <w:rFonts w:ascii="Helvetica Neue" w:cs="Helvetica Neue" w:eastAsia="Helvetica Neue" w:hAnsi="Helvetica Neue"/>
+          <w:sz w:val="30"/>
+          <w:szCs w:val="30"/>
+          <w:rtl w:val="0"/>
+        </w:rPr>
+        <w:t xml:space="preserve"> The average page load time should not exceed [specified time], ensuring a responsive browsing experience for users across different devices and network conditions.</w:t>
+      </w:r>
+    </w:p>
+    <w:p>
+      <w:pPr>
+        <w:spacing w:after="240" w:before="240" w:line="240" w:lineRule="auto"/>
+        <w:rPr>
+          <w:rFonts w:ascii="Helvetica Neue" w:cs="Helvetica Neue" w:eastAsia="Helvetica Neue" w:hAnsi="Helvetica Neue"/>
+          <w:b w:val="1"/>
+          <w:sz w:val="30"/>
+          <w:szCs w:val="30"/>
+        </w:rPr>
+      </w:pPr>
+      <w:r>
+        <w:rPr>
+          <w:rFonts w:ascii="Helvetica Neue" w:cs="Helvetica Neue" w:eastAsia="Helvetica Neue" w:hAnsi="Helvetica Neue"/>
+          <w:b w:val="1"/>
+          <w:sz w:val="30"/>
+          <w:szCs w:val="30"/>
+          <w:rtl w:val="0"/>
+        </w:rPr>
+        <w:t xml:space="preserve"> Maintainability</w:t>
+      </w:r>
+    </w:p>
+    <w:p>
+      <w:pPr>
+        <w:spacing w:after="240" w:before="240" w:line="240" w:lineRule="auto"/>
+        <w:rPr>
+          <w:rFonts w:ascii="Helvetica Neue" w:cs="Helvetica Neue" w:eastAsia="Helvetica Neue" w:hAnsi="Helvetica Neue"/>
+          <w:sz w:val="30"/>
+          <w:szCs w:val="30"/>
+        </w:rPr>
+      </w:pPr>
+      <w:r>
+        <w:rPr>
+          <w:rFonts w:ascii="Helvetica Neue" w:cs="Helvetica Neue" w:eastAsia="Helvetica Neue" w:hAnsi="Helvetica Neue"/>
+          <w:b w:val="1"/>
+          <w:sz w:val="30"/>
+          <w:szCs w:val="30"/>
+          <w:rtl w:val="0"/>
+        </w:rPr>
+        <w:t xml:space="preserve">Description:</w:t>
+      </w:r>
+      <w:r>
+        <w:rPr>
+          <w:rFonts w:ascii="Helvetica Neue" w:cs="Helvetica Neue" w:eastAsia="Helvetica Neue" w:hAnsi="Helvetica Neue"/>
+          <w:sz w:val="30"/>
+          <w:szCs w:val="30"/>
+          <w:rtl w:val="0"/>
+        </w:rPr>
+        <w:t xml:space="preserve"> The bakery website must be designed and developed in a way that facilitates easy maintenance and updates.</w:t>
+      </w:r>
+    </w:p>
+    <w:p>
+      <w:pPr>
+        <w:numPr>
+          <w:ilvl w:val="0"/>
+          <w:numId w:val="2"/>
+        </w:numPr>
+        <w:spacing w:after="0" w:afterAutospacing="0" w:before="240" w:line="240" w:lineRule="auto"/>
+        <w:ind w:left="720" w:hanging="360"/>
+        <w:rPr>
+          <w:rFonts w:ascii="Helvetica Neue" w:cs="Helvetica Neue" w:eastAsia="Helvetica Neue" w:hAnsi="Helvetica Neue"/>
+          <w:sz w:val="30"/>
+          <w:szCs w:val="30"/>
+        </w:rPr>
+      </w:pPr>
+      <w:r>
+        <w:rPr>
+          <w:rFonts w:ascii="Helvetica Neue" w:cs="Helvetica Neue" w:eastAsia="Helvetica Neue" w:hAnsi="Helvetica Neue"/>
+          <w:b w:val="1"/>
+          <w:sz w:val="30"/>
+          <w:szCs w:val="30"/>
+          <w:rtl w:val="0"/>
+        </w:rPr>
+        <w:t xml:space="preserve">Measurable Requirement:</w:t>
+      </w:r>
+    </w:p>
+    <w:p>
+      <w:pPr>
+        <w:numPr>
+          <w:ilvl w:val="1"/>
+          <w:numId w:val="2"/>
+        </w:numPr>
+        <w:spacing w:after="0" w:afterAutospacing="0" w:before="0" w:beforeAutospacing="0" w:line="240" w:lineRule="auto"/>
+        <w:ind w:left="1440" w:hanging="360"/>
+        <w:rPr>
+          <w:rFonts w:ascii="Helvetica Neue" w:cs="Helvetica Neue" w:eastAsia="Helvetica Neue" w:hAnsi="Helvetica Neue"/>
+          <w:sz w:val="30"/>
+          <w:szCs w:val="30"/>
+        </w:rPr>
+      </w:pPr>
+      <w:r>
+        <w:rPr>
+          <w:rFonts w:ascii="Helvetica Neue" w:cs="Helvetica Neue" w:eastAsia="Helvetica Neue" w:hAnsi="Helvetica Neue"/>
+          <w:b w:val="1"/>
+          <w:sz w:val="30"/>
+          <w:szCs w:val="30"/>
+          <w:rtl w:val="0"/>
+        </w:rPr>
+        <w:t xml:space="preserve">Regular Updates:</w:t>
+      </w:r>
+      <w:r>
+        <w:rPr>
+          <w:rFonts w:ascii="Helvetica Neue" w:cs="Helvetica Neue" w:eastAsia="Helvetica Neue" w:hAnsi="Helvetica Neue"/>
+          <w:sz w:val="30"/>
+          <w:szCs w:val="30"/>
+          <w:rtl w:val="0"/>
+        </w:rPr>
+        <w:t xml:space="preserve"> The website must undergo regular maintenance updates to address security vulnerabilities, optimize performance, and introduce new features or improvements.</w:t>
+      </w:r>
+    </w:p>
+    <w:p>
+      <w:pPr>
+        <w:numPr>
+          <w:ilvl w:val="1"/>
+          <w:numId w:val="2"/>
+        </w:numPr>
+        <w:spacing w:after="240" w:before="0" w:beforeAutospacing="0" w:line="240" w:lineRule="auto"/>
+        <w:ind w:left="1440" w:hanging="360"/>
+        <w:rPr>
+          <w:rFonts w:ascii="Helvetica Neue" w:cs="Helvetica Neue" w:eastAsia="Helvetica Neue" w:hAnsi="Helvetica Neue"/>
+          <w:sz w:val="30"/>
+          <w:szCs w:val="30"/>
+        </w:rPr>
+      </w:pPr>
+      <w:r>
+        <w:rPr>
+          <w:rFonts w:ascii="Helvetica Neue" w:cs="Helvetica Neue" w:eastAsia="Helvetica Neue" w:hAnsi="Helvetica Neue"/>
+          <w:b w:val="1"/>
+          <w:sz w:val="30"/>
+          <w:szCs w:val="30"/>
+          <w:rtl w:val="0"/>
+        </w:rPr>
+        <w:t xml:space="preserve">Documentation:</w:t>
+      </w:r>
+      <w:r>
+        <w:rPr>
+          <w:rFonts w:ascii="Helvetica Neue" w:cs="Helvetica Neue" w:eastAsia="Helvetica Neue" w:hAnsi="Helvetica Neue"/>
+          <w:sz w:val="30"/>
+          <w:szCs w:val="30"/>
+          <w:rtl w:val="0"/>
+        </w:rPr>
+        <w:t xml:space="preserve"> Comprehensive documentation outlining the website's architecture, codebase, and operational procedures must be maintained to aid future development and troubleshooting efforts.</w:t>
+      </w:r>
+    </w:p>
+    <w:p>
+      <w:pPr>
+        <w:spacing w:after="240" w:before="240" w:line="240" w:lineRule="auto"/>
+        <w:rPr>
+          <w:rFonts w:ascii="Helvetica Neue" w:cs="Helvetica Neue" w:eastAsia="Helvetica Neue" w:hAnsi="Helvetica Neue"/>
+          <w:sz w:val="30"/>
+          <w:szCs w:val="30"/>
+        </w:rPr>
+      </w:pPr>
+      <w:r>
+        <w:rPr>
+          <w:rtl w:val="0"/>
+        </w:rPr>
+      </w:r>
+    </w:p>
+    <w:p>
+      <w:pPr>
+        <w:spacing w:after="240" w:before="240" w:line="240" w:lineRule="auto"/>
+        <w:rPr>
+          <w:rFonts w:ascii="Helvetica Neue" w:cs="Helvetica Neue" w:eastAsia="Helvetica Neue" w:hAnsi="Helvetica Neue"/>
+          <w:sz w:val="30"/>
+          <w:szCs w:val="30"/>
+        </w:rPr>
+      </w:pPr>
+      <w:r>
+        <w:rPr>
+          <w:rtl w:val="0"/>
+        </w:rPr>
+      </w:r>
+    </w:p>
+    <w:p>
+      <w:pPr>
+        <w:spacing w:after="240" w:before="240" w:line="240" w:lineRule="auto"/>
+        <w:rPr>
+          <w:rFonts w:ascii="Helvetica Neue" w:cs="Helvetica Neue" w:eastAsia="Helvetica Neue" w:hAnsi="Helvetica Neue"/>
+          <w:sz w:val="30"/>
+          <w:szCs w:val="30"/>
+        </w:rPr>
+      </w:pPr>
+      <w:r>
+        <w:rPr>
+          <w:rFonts w:ascii="Helvetica Neue" w:cs="Helvetica Neue" w:eastAsia="Helvetica Neue" w:hAnsi="Helvetica Neue"/>
+          <w:b w:val="1"/>
+          <w:sz w:val="30"/>
+          <w:szCs w:val="30"/>
+          <w:rtl w:val="0"/>
+        </w:rPr>
+        <w:t xml:space="preserve">4.1Use Case diagram :-</w:t>
+      </w:r>
+      <w:r>
+        <w:rPr>
+          <w:rtl w:val="0"/>
+        </w:rPr>
+      </w:r>
+    </w:p>
+    <w:p>
+      <w:pPr>
+        <w:spacing w:after="280" w:before="280" w:line="240" w:lineRule="auto"/>
+        <w:rPr>
+          <w:rFonts w:ascii="Helvetica Neue" w:cs="Helvetica Neue" w:eastAsia="Helvetica Neue" w:hAnsi="Helvetica Neue"/>
+          <w:b w:val="1"/>
+          <w:sz w:val="30"/>
+          <w:szCs w:val="30"/>
+        </w:rPr>
+      </w:pPr>
+      <w:r>
+        <w:rPr>
+          <w:rFonts w:ascii="Helvetica Neue" w:cs="Helvetica Neue" w:eastAsia="Helvetica Neue" w:hAnsi="Helvetica Neue"/>
+          <w:sz w:val="30"/>
+          <w:szCs w:val="30"/>
+        </w:rPr>
+        <w:drawing>
+          <wp:inline distB="114300" distT="114300" distL="114300" distR="114300">
+            <wp:extent cx="4862513" cy="6029325"/>
+            <wp:effectExtent b="0" l="0" r="0" t="0"/>
+            <wp:docPr id="3" name="image3.png"/>
+            <a:graphic>
+              <a:graphicData uri="http://schemas.openxmlformats.org/drawingml/2006/picture">
+                <pic:pic>
+                  <pic:nvPicPr>
+                    <pic:cNvPr id="0" name="image3.png"/>
+                    <pic:cNvPicPr preferRelativeResize="0"/>
+                  </pic:nvPicPr>
+                  <pic:blipFill>
+                    <a:blip r:embed="rId8"/>
+                    <a:srcRect b="0" l="0" r="0" t="0"/>
+                    <a:stretch>
+                      <a:fillRect/>
+                    </a:stretch>
+                  </pic:blipFill>
+                  <pic:spPr>
+                    <a:xfrm>
+                      <a:off x="0" y="0"/>
+                      <a:ext cx="4862513" cy="6029325"/>
                     </a:xfrm>
                     <a:prstGeom prst="rect"/>
                     <a:ln/>

</xml_diff>